<commit_message>
Code is almost finish. Add some changes in RF
</commit_message>
<xml_diff>
--- a/docs/2019-2_APII_U3_Laboratorio_Enunciado.docx
+++ b/docs/2019-2_APII_U3_Laboratorio_Enunciado.docx
@@ -347,7 +347,6 @@
         <w:rPr>
           <w:color w:val="222222"/>
           <w:highlight w:val="white"/>
-          <w:lang w:val="es-ES"/>
         </w:rPr>
         <w:t>’O</w:t>
       </w:r>
@@ -862,7 +861,6 @@
           <w:rFonts w:ascii="Times New Roman" w:hAnsi="Times New Roman" w:cs="Times New Roman"/>
           <w:sz w:val="24"/>
           <w:szCs w:val="24"/>
-          <w:lang w:val="es-ES"/>
         </w:rPr>
       </w:pPr>
       <w:r>
@@ -870,7 +868,6 @@
           <w:rFonts w:ascii="Times New Roman" w:hAnsi="Times New Roman" w:cs="Times New Roman"/>
           <w:sz w:val="24"/>
           <w:szCs w:val="24"/>
-          <w:lang w:val="es-ES"/>
         </w:rPr>
         <w:t>Desarrollo</w:t>
       </w:r>
@@ -882,7 +879,6 @@
           <w:rFonts w:ascii="Times New Roman" w:hAnsi="Times New Roman" w:cs="Times New Roman"/>
           <w:sz w:val="24"/>
           <w:szCs w:val="24"/>
-          <w:lang w:val="es-ES"/>
         </w:rPr>
       </w:pPr>
     </w:p>
@@ -892,7 +888,6 @@
           <w:rFonts w:ascii="Times New Roman" w:hAnsi="Times New Roman" w:cs="Times New Roman"/>
           <w:sz w:val="24"/>
           <w:szCs w:val="24"/>
-          <w:lang w:val="es-ES"/>
         </w:rPr>
       </w:pPr>
       <w:r>
@@ -900,7 +895,6 @@
           <w:rFonts w:ascii="Times New Roman" w:hAnsi="Times New Roman" w:cs="Times New Roman"/>
           <w:sz w:val="24"/>
           <w:szCs w:val="24"/>
-          <w:lang w:val="es-ES"/>
         </w:rPr>
         <w:t xml:space="preserve">Clases:  </w:t>
       </w:r>
@@ -910,7 +904,6 @@
           <w:sz w:val="24"/>
           <w:szCs w:val="24"/>
           <w:highlight w:val="green"/>
-          <w:lang w:val="es-ES"/>
         </w:rPr>
         <w:t>--------</w:t>
       </w:r>
@@ -921,7 +914,6 @@
           <w:rFonts w:ascii="Times New Roman" w:hAnsi="Times New Roman" w:cs="Times New Roman"/>
           <w:sz w:val="24"/>
           <w:szCs w:val="24"/>
-          <w:lang w:val="es-ES"/>
         </w:rPr>
       </w:pPr>
       <w:r>
@@ -929,7 +921,6 @@
           <w:rFonts w:ascii="Times New Roman" w:hAnsi="Times New Roman" w:cs="Times New Roman"/>
           <w:sz w:val="24"/>
           <w:szCs w:val="24"/>
-          <w:lang w:val="es-ES"/>
         </w:rPr>
         <w:t xml:space="preserve">Atributos: </w:t>
       </w:r>
@@ -939,7 +930,6 @@
           <w:sz w:val="24"/>
           <w:szCs w:val="24"/>
           <w:highlight w:val="red"/>
-          <w:lang w:val="es-ES"/>
         </w:rPr>
         <w:t>-------</w:t>
       </w:r>
@@ -950,7 +940,6 @@
           <w:rFonts w:ascii="Times New Roman" w:hAnsi="Times New Roman" w:cs="Times New Roman"/>
           <w:sz w:val="24"/>
           <w:szCs w:val="24"/>
-          <w:lang w:val="es-ES"/>
         </w:rPr>
       </w:pPr>
       <w:r>
@@ -958,7 +947,6 @@
           <w:rFonts w:ascii="Times New Roman" w:hAnsi="Times New Roman" w:cs="Times New Roman"/>
           <w:sz w:val="24"/>
           <w:szCs w:val="24"/>
-          <w:lang w:val="es-ES"/>
         </w:rPr>
         <w:t xml:space="preserve">Requerimientos: </w:t>
       </w:r>
@@ -968,7 +956,6 @@
           <w:sz w:val="24"/>
           <w:szCs w:val="24"/>
           <w:highlight w:val="yellow"/>
-          <w:lang w:val="es-ES"/>
         </w:rPr>
         <w:t>------</w:t>
       </w:r>
@@ -979,7 +966,6 @@
           <w:rFonts w:ascii="Times New Roman" w:hAnsi="Times New Roman" w:cs="Times New Roman"/>
           <w:sz w:val="24"/>
           <w:szCs w:val="24"/>
-          <w:lang w:val="es-ES"/>
         </w:rPr>
       </w:pPr>
       <w:r>
@@ -987,7 +973,6 @@
           <w:rFonts w:ascii="Times New Roman" w:hAnsi="Times New Roman" w:cs="Times New Roman"/>
           <w:sz w:val="24"/>
           <w:szCs w:val="24"/>
-          <w:lang w:val="es-ES"/>
         </w:rPr>
         <w:t xml:space="preserve">R No Funcionales: </w:t>
       </w:r>
@@ -997,7 +982,6 @@
           <w:sz w:val="24"/>
           <w:szCs w:val="24"/>
           <w:highlight w:val="cyan"/>
-          <w:lang w:val="es-ES"/>
         </w:rPr>
         <w:t>------</w:t>
       </w:r>
@@ -1009,7 +993,6 @@
           <w:rFonts w:ascii="Times New Roman" w:hAnsi="Times New Roman" w:cs="Times New Roman"/>
           <w:sz w:val="24"/>
           <w:szCs w:val="24"/>
-          <w:lang w:val="es-ES"/>
         </w:rPr>
       </w:pPr>
     </w:p>
@@ -1104,7 +1087,6 @@
                 <w:color w:val="000000"/>
                 <w:sz w:val="24"/>
                 <w:szCs w:val="24"/>
-                <w:lang w:val="es-ES"/>
               </w:rPr>
             </w:pPr>
             <w:r>
@@ -1124,7 +1106,6 @@
                 <w:color w:val="000000"/>
                 <w:sz w:val="24"/>
                 <w:szCs w:val="24"/>
-                <w:lang w:val="es-ES"/>
               </w:rPr>
               <w:t xml:space="preserve"> Agregar clan</w:t>
             </w:r>
@@ -1202,7 +1183,6 @@
                 <w:color w:val="000000"/>
                 <w:sz w:val="24"/>
                 <w:szCs w:val="24"/>
-                <w:lang w:val="es-ES"/>
               </w:rPr>
             </w:pPr>
             <w:r>
@@ -1220,7 +1200,6 @@
                 <w:color w:val="000000"/>
                 <w:sz w:val="24"/>
                 <w:szCs w:val="24"/>
-                <w:lang w:val="es-ES"/>
               </w:rPr>
               <w:t>los datos del clan que desee crear</w:t>
             </w:r>
@@ -1230,7 +1209,6 @@
                 <w:color w:val="000000"/>
                 <w:sz w:val="24"/>
                 <w:szCs w:val="24"/>
-                <w:lang w:val="es-ES"/>
               </w:rPr>
               <w:t xml:space="preserve"> y este se agrega a un arraylist de clanes</w:t>
             </w:r>
@@ -1320,7 +1298,6 @@
                 <w:rFonts w:ascii="Times New Roman" w:eastAsia="Calibri" w:hAnsi="Times New Roman" w:cs="Times New Roman"/>
                 <w:sz w:val="24"/>
                 <w:szCs w:val="24"/>
-                <w:lang w:val="es-ES"/>
               </w:rPr>
             </w:pPr>
             <w:r>
@@ -1328,7 +1305,6 @@
                 <w:rFonts w:ascii="Times New Roman" w:eastAsia="Calibri" w:hAnsi="Times New Roman" w:cs="Times New Roman"/>
                 <w:sz w:val="24"/>
                 <w:szCs w:val="24"/>
-                <w:lang w:val="es-ES"/>
               </w:rPr>
               <w:t>Nombre del clan</w:t>
             </w:r>
@@ -1414,16 +1390,14 @@
                 <w:color w:val="000000"/>
                 <w:sz w:val="24"/>
                 <w:szCs w:val="24"/>
-                <w:lang w:val="es-ES"/>
-              </w:rPr>
-            </w:pPr>
-            <w:r>
-              <w:rPr>
-                <w:rFonts w:ascii="Times New Roman" w:hAnsi="Times New Roman" w:cs="Times New Roman"/>
-                <w:color w:val="000000"/>
-                <w:sz w:val="24"/>
-                <w:szCs w:val="24"/>
-                <w:lang w:val="es-ES"/>
+              </w:rPr>
+            </w:pPr>
+            <w:r>
+              <w:rPr>
+                <w:rFonts w:ascii="Times New Roman" w:hAnsi="Times New Roman" w:cs="Times New Roman"/>
+                <w:color w:val="000000"/>
+                <w:sz w:val="24"/>
+                <w:szCs w:val="24"/>
               </w:rPr>
               <w:t>Se agrega el clan a el arraylist.</w:t>
             </w:r>
@@ -1502,7 +1476,6 @@
                 <w:color w:val="000000"/>
                 <w:sz w:val="24"/>
                 <w:szCs w:val="24"/>
-                <w:lang w:val="es-ES"/>
               </w:rPr>
             </w:pPr>
             <w:r>
@@ -1522,7 +1495,6 @@
                 <w:color w:val="000000"/>
                 <w:sz w:val="24"/>
                 <w:szCs w:val="24"/>
-                <w:lang w:val="es-ES"/>
               </w:rPr>
               <w:t>2</w:t>
             </w:r>
@@ -1543,7 +1515,6 @@
                 <w:color w:val="000000"/>
                 <w:sz w:val="24"/>
                 <w:szCs w:val="24"/>
-                <w:lang w:val="es-ES"/>
               </w:rPr>
               <w:t xml:space="preserve"> Agregar personaje</w:t>
             </w:r>
@@ -1621,7 +1592,6 @@
                 <w:color w:val="000000"/>
                 <w:sz w:val="24"/>
                 <w:szCs w:val="24"/>
-                <w:lang w:val="es-ES"/>
               </w:rPr>
             </w:pPr>
             <w:r>
@@ -1639,7 +1609,6 @@
                 <w:color w:val="000000"/>
                 <w:sz w:val="24"/>
                 <w:szCs w:val="24"/>
-                <w:lang w:val="es-ES"/>
               </w:rPr>
               <w:t>los datos del personaje que desee crear para agregarlo a la lista de personajes</w:t>
             </w:r>
@@ -1729,7 +1698,6 @@
                 <w:rFonts w:ascii="Times New Roman" w:eastAsia="Calibri" w:hAnsi="Times New Roman" w:cs="Times New Roman"/>
                 <w:sz w:val="24"/>
                 <w:szCs w:val="24"/>
-                <w:lang w:val="es-ES"/>
               </w:rPr>
             </w:pPr>
             <w:r>
@@ -1737,7 +1705,6 @@
                 <w:rFonts w:ascii="Times New Roman" w:eastAsia="Calibri" w:hAnsi="Times New Roman" w:cs="Times New Roman"/>
                 <w:sz w:val="24"/>
                 <w:szCs w:val="24"/>
-                <w:lang w:val="es-ES"/>
               </w:rPr>
               <w:t>Nombre del personaje</w:t>
             </w:r>
@@ -1761,7 +1728,6 @@
                 <w:rFonts w:ascii="Times New Roman" w:eastAsia="Calibri" w:hAnsi="Times New Roman" w:cs="Times New Roman"/>
                 <w:sz w:val="24"/>
                 <w:szCs w:val="24"/>
-                <w:lang w:val="es-ES"/>
               </w:rPr>
             </w:pPr>
             <w:r>
@@ -1769,7 +1735,6 @@
                 <w:rFonts w:ascii="Times New Roman" w:eastAsia="Calibri" w:hAnsi="Times New Roman" w:cs="Times New Roman"/>
                 <w:sz w:val="24"/>
                 <w:szCs w:val="24"/>
-                <w:lang w:val="es-ES"/>
               </w:rPr>
               <w:t>Clan al que pertenece</w:t>
             </w:r>
@@ -1793,7 +1758,6 @@
                 <w:rFonts w:ascii="Times New Roman" w:eastAsia="Calibri" w:hAnsi="Times New Roman" w:cs="Times New Roman"/>
                 <w:sz w:val="24"/>
                 <w:szCs w:val="24"/>
-                <w:lang w:val="es-ES"/>
               </w:rPr>
             </w:pPr>
             <w:r>
@@ -1801,7 +1765,6 @@
                 <w:rFonts w:ascii="Times New Roman" w:eastAsia="Calibri" w:hAnsi="Times New Roman" w:cs="Times New Roman"/>
                 <w:sz w:val="24"/>
                 <w:szCs w:val="24"/>
-                <w:lang w:val="es-ES"/>
               </w:rPr>
               <w:t>Puntaje</w:t>
             </w:r>
@@ -1825,7 +1788,6 @@
                 <w:rFonts w:ascii="Times New Roman" w:eastAsia="Calibri" w:hAnsi="Times New Roman" w:cs="Times New Roman"/>
                 <w:sz w:val="24"/>
                 <w:szCs w:val="24"/>
-                <w:lang w:val="es-ES"/>
               </w:rPr>
             </w:pPr>
             <w:r>
@@ -1833,7 +1795,6 @@
                 <w:rFonts w:ascii="Times New Roman" w:eastAsia="Calibri" w:hAnsi="Times New Roman" w:cs="Times New Roman"/>
                 <w:sz w:val="24"/>
                 <w:szCs w:val="24"/>
-                <w:lang w:val="es-ES"/>
               </w:rPr>
               <w:t>Personalidad</w:t>
             </w:r>
@@ -1857,7 +1818,6 @@
                 <w:rFonts w:ascii="Times New Roman" w:eastAsia="Calibri" w:hAnsi="Times New Roman" w:cs="Times New Roman"/>
                 <w:sz w:val="24"/>
                 <w:szCs w:val="24"/>
-                <w:lang w:val="es-ES"/>
               </w:rPr>
             </w:pPr>
             <w:r>
@@ -1865,7 +1825,6 @@
                 <w:rFonts w:ascii="Times New Roman" w:eastAsia="Calibri" w:hAnsi="Times New Roman" w:cs="Times New Roman"/>
                 <w:sz w:val="24"/>
                 <w:szCs w:val="24"/>
-                <w:lang w:val="es-ES"/>
               </w:rPr>
               <w:t>Fecha de creación</w:t>
             </w:r>
@@ -1889,7 +1848,6 @@
                 <w:rFonts w:ascii="Times New Roman" w:eastAsia="Calibri" w:hAnsi="Times New Roman" w:cs="Times New Roman"/>
                 <w:sz w:val="24"/>
                 <w:szCs w:val="24"/>
-                <w:lang w:val="es-ES"/>
               </w:rPr>
             </w:pPr>
             <w:r>
@@ -1897,7 +1855,6 @@
                 <w:rFonts w:ascii="Times New Roman" w:eastAsia="Calibri" w:hAnsi="Times New Roman" w:cs="Times New Roman"/>
                 <w:sz w:val="24"/>
                 <w:szCs w:val="24"/>
-                <w:lang w:val="es-ES"/>
               </w:rPr>
               <w:t>Poder</w:t>
             </w:r>
@@ -1921,7 +1878,6 @@
                 <w:rFonts w:ascii="Times New Roman" w:eastAsia="Calibri" w:hAnsi="Times New Roman" w:cs="Times New Roman"/>
                 <w:sz w:val="24"/>
                 <w:szCs w:val="24"/>
-                <w:lang w:val="es-ES"/>
               </w:rPr>
             </w:pPr>
             <w:r>
@@ -1929,7 +1885,6 @@
                 <w:rFonts w:ascii="Times New Roman" w:eastAsia="Calibri" w:hAnsi="Times New Roman" w:cs="Times New Roman"/>
                 <w:sz w:val="24"/>
                 <w:szCs w:val="24"/>
-                <w:lang w:val="es-ES"/>
               </w:rPr>
               <w:t>Técnicas</w:t>
             </w:r>
@@ -2015,16 +1970,14 @@
                 <w:color w:val="000000"/>
                 <w:sz w:val="24"/>
                 <w:szCs w:val="24"/>
-                <w:lang w:val="es-ES"/>
-              </w:rPr>
-            </w:pPr>
-            <w:r>
-              <w:rPr>
-                <w:rFonts w:ascii="Times New Roman" w:hAnsi="Times New Roman" w:cs="Times New Roman"/>
-                <w:color w:val="000000"/>
-                <w:sz w:val="24"/>
-                <w:szCs w:val="24"/>
-                <w:lang w:val="es-ES"/>
+              </w:rPr>
+            </w:pPr>
+            <w:r>
+              <w:rPr>
+                <w:rFonts w:ascii="Times New Roman" w:hAnsi="Times New Roman" w:cs="Times New Roman"/>
+                <w:color w:val="000000"/>
+                <w:sz w:val="24"/>
+                <w:szCs w:val="24"/>
               </w:rPr>
               <w:t>Se agrega el personaje a la lista.</w:t>
             </w:r>
@@ -2103,7 +2056,6 @@
                 <w:color w:val="000000"/>
                 <w:sz w:val="24"/>
                 <w:szCs w:val="24"/>
-                <w:lang w:val="es-ES"/>
               </w:rPr>
             </w:pPr>
             <w:r>
@@ -2123,7 +2075,6 @@
                 <w:color w:val="000000"/>
                 <w:sz w:val="24"/>
                 <w:szCs w:val="24"/>
-                <w:lang w:val="es-ES"/>
               </w:rPr>
               <w:t>3</w:t>
             </w:r>
@@ -2144,7 +2095,6 @@
                 <w:color w:val="000000"/>
                 <w:sz w:val="24"/>
                 <w:szCs w:val="24"/>
-                <w:lang w:val="es-ES"/>
               </w:rPr>
               <w:t xml:space="preserve"> Agregar </w:t>
             </w:r>
@@ -2155,7 +2105,6 @@
                 <w:color w:val="000000"/>
                 <w:sz w:val="24"/>
                 <w:szCs w:val="24"/>
-                <w:lang w:val="es-ES"/>
               </w:rPr>
               <w:t>técnica</w:t>
             </w:r>
@@ -2233,7 +2182,6 @@
                 <w:color w:val="000000"/>
                 <w:sz w:val="24"/>
                 <w:szCs w:val="24"/>
-                <w:lang w:val="es-ES"/>
               </w:rPr>
             </w:pPr>
             <w:r>
@@ -2251,7 +2199,6 @@
                 <w:color w:val="000000"/>
                 <w:sz w:val="24"/>
                 <w:szCs w:val="24"/>
-                <w:lang w:val="es-ES"/>
               </w:rPr>
               <w:t xml:space="preserve">los datos de la </w:t>
             </w:r>
@@ -2261,7 +2208,6 @@
                 <w:color w:val="000000"/>
                 <w:sz w:val="24"/>
                 <w:szCs w:val="24"/>
-                <w:lang w:val="es-ES"/>
               </w:rPr>
               <w:t>técnica</w:t>
             </w:r>
@@ -2271,7 +2217,6 @@
                 <w:color w:val="000000"/>
                 <w:sz w:val="24"/>
                 <w:szCs w:val="24"/>
-                <w:lang w:val="es-ES"/>
               </w:rPr>
               <w:t xml:space="preserve"> que desee agregar a un personaje</w:t>
             </w:r>
@@ -2281,7 +2226,6 @@
                 <w:color w:val="000000"/>
                 <w:sz w:val="24"/>
                 <w:szCs w:val="24"/>
-                <w:lang w:val="es-ES"/>
               </w:rPr>
               <w:t>.</w:t>
             </w:r>
@@ -2371,7 +2315,6 @@
                 <w:rFonts w:ascii="Times New Roman" w:eastAsia="Calibri" w:hAnsi="Times New Roman" w:cs="Times New Roman"/>
                 <w:sz w:val="24"/>
                 <w:szCs w:val="24"/>
-                <w:lang w:val="es-ES"/>
               </w:rPr>
             </w:pPr>
             <w:r>
@@ -2379,7 +2322,6 @@
                 <w:rFonts w:ascii="Times New Roman" w:eastAsia="Calibri" w:hAnsi="Times New Roman" w:cs="Times New Roman"/>
                 <w:sz w:val="24"/>
                 <w:szCs w:val="24"/>
-                <w:lang w:val="es-ES"/>
               </w:rPr>
               <w:t>Nombre de</w:t>
             </w:r>
@@ -2388,7 +2330,6 @@
                 <w:rFonts w:ascii="Times New Roman" w:eastAsia="Calibri" w:hAnsi="Times New Roman" w:cs="Times New Roman"/>
                 <w:sz w:val="24"/>
                 <w:szCs w:val="24"/>
-                <w:lang w:val="es-ES"/>
               </w:rPr>
               <w:t xml:space="preserve"> la técnica</w:t>
             </w:r>
@@ -2412,7 +2353,6 @@
                 <w:rFonts w:ascii="Times New Roman" w:eastAsia="Calibri" w:hAnsi="Times New Roman" w:cs="Times New Roman"/>
                 <w:sz w:val="24"/>
                 <w:szCs w:val="24"/>
-                <w:lang w:val="es-ES"/>
               </w:rPr>
             </w:pPr>
             <w:r>
@@ -2420,7 +2360,6 @@
                 <w:rFonts w:ascii="Times New Roman" w:eastAsia="Calibri" w:hAnsi="Times New Roman" w:cs="Times New Roman"/>
                 <w:sz w:val="24"/>
                 <w:szCs w:val="24"/>
-                <w:lang w:val="es-ES"/>
               </w:rPr>
               <w:t>Factor</w:t>
             </w:r>
@@ -2444,7 +2383,6 @@
                 <w:rFonts w:ascii="Times New Roman" w:eastAsia="Calibri" w:hAnsi="Times New Roman" w:cs="Times New Roman"/>
                 <w:sz w:val="24"/>
                 <w:szCs w:val="24"/>
-                <w:lang w:val="es-ES"/>
               </w:rPr>
             </w:pPr>
             <w:r>
@@ -2452,7 +2390,6 @@
                 <w:rFonts w:ascii="Times New Roman" w:eastAsia="Calibri" w:hAnsi="Times New Roman" w:cs="Times New Roman"/>
                 <w:sz w:val="24"/>
                 <w:szCs w:val="24"/>
-                <w:lang w:val="es-ES"/>
               </w:rPr>
               <w:t>Nombre del personaje al que va a pertenecer</w:t>
             </w:r>
@@ -2538,16 +2475,14 @@
                 <w:color w:val="000000"/>
                 <w:sz w:val="24"/>
                 <w:szCs w:val="24"/>
-                <w:lang w:val="es-ES"/>
-              </w:rPr>
-            </w:pPr>
-            <w:r>
-              <w:rPr>
-                <w:rFonts w:ascii="Times New Roman" w:hAnsi="Times New Roman" w:cs="Times New Roman"/>
-                <w:color w:val="000000"/>
-                <w:sz w:val="24"/>
-                <w:szCs w:val="24"/>
-                <w:lang w:val="es-ES"/>
+              </w:rPr>
+            </w:pPr>
+            <w:r>
+              <w:rPr>
+                <w:rFonts w:ascii="Times New Roman" w:hAnsi="Times New Roman" w:cs="Times New Roman"/>
+                <w:color w:val="000000"/>
+                <w:sz w:val="24"/>
+                <w:szCs w:val="24"/>
               </w:rPr>
               <w:t xml:space="preserve">Se agrega </w:t>
             </w:r>
@@ -2557,7 +2492,6 @@
                 <w:color w:val="000000"/>
                 <w:sz w:val="24"/>
                 <w:szCs w:val="24"/>
-                <w:lang w:val="es-ES"/>
               </w:rPr>
               <w:t>la técnica a la lista del personaje ingresado.</w:t>
             </w:r>
@@ -2636,7 +2570,6 @@
                 <w:color w:val="000000"/>
                 <w:sz w:val="24"/>
                 <w:szCs w:val="24"/>
-                <w:lang w:val="es-ES"/>
               </w:rPr>
             </w:pPr>
             <w:r>
@@ -2656,7 +2589,6 @@
                 <w:color w:val="000000"/>
                 <w:sz w:val="24"/>
                 <w:szCs w:val="24"/>
-                <w:lang w:val="es-ES"/>
               </w:rPr>
               <w:t>4</w:t>
             </w:r>
@@ -2677,7 +2609,6 @@
                 <w:color w:val="000000"/>
                 <w:sz w:val="24"/>
                 <w:szCs w:val="24"/>
-                <w:lang w:val="es-ES"/>
               </w:rPr>
               <w:t xml:space="preserve"> Mostrar los clanes</w:t>
             </w:r>
@@ -2755,7 +2686,6 @@
                 <w:color w:val="000000"/>
                 <w:sz w:val="24"/>
                 <w:szCs w:val="24"/>
-                <w:lang w:val="es-ES"/>
               </w:rPr>
             </w:pPr>
             <w:r>
@@ -2773,7 +2703,6 @@
                 <w:color w:val="000000"/>
                 <w:sz w:val="24"/>
                 <w:szCs w:val="24"/>
-                <w:lang w:val="es-ES"/>
               </w:rPr>
               <w:t>Se muestran en pantalla los clanes que están guardados en el sistema hasta el momento</w:t>
             </w:r>
@@ -2859,7 +2788,6 @@
                 <w:rFonts w:ascii="Times New Roman" w:eastAsia="Calibri" w:hAnsi="Times New Roman" w:cs="Times New Roman"/>
                 <w:sz w:val="24"/>
                 <w:szCs w:val="24"/>
-                <w:lang w:val="es-ES"/>
               </w:rPr>
             </w:pPr>
           </w:p>
@@ -2944,16 +2872,14 @@
                 <w:color w:val="000000"/>
                 <w:sz w:val="24"/>
                 <w:szCs w:val="24"/>
-                <w:lang w:val="es-ES"/>
-              </w:rPr>
-            </w:pPr>
-            <w:r>
-              <w:rPr>
-                <w:rFonts w:ascii="Times New Roman" w:hAnsi="Times New Roman" w:cs="Times New Roman"/>
-                <w:color w:val="000000"/>
-                <w:sz w:val="24"/>
-                <w:szCs w:val="24"/>
-                <w:lang w:val="es-ES"/>
+              </w:rPr>
+            </w:pPr>
+            <w:r>
+              <w:rPr>
+                <w:rFonts w:ascii="Times New Roman" w:hAnsi="Times New Roman" w:cs="Times New Roman"/>
+                <w:color w:val="000000"/>
+                <w:sz w:val="24"/>
+                <w:szCs w:val="24"/>
               </w:rPr>
               <w:t>Se muestra el arraylist de clanes</w:t>
             </w:r>
@@ -3032,7 +2958,6 @@
                 <w:color w:val="000000"/>
                 <w:sz w:val="24"/>
                 <w:szCs w:val="24"/>
-                <w:lang w:val="es-ES"/>
               </w:rPr>
             </w:pPr>
             <w:r>
@@ -3052,7 +2977,6 @@
                 <w:color w:val="000000"/>
                 <w:sz w:val="24"/>
                 <w:szCs w:val="24"/>
-                <w:lang w:val="es-ES"/>
               </w:rPr>
               <w:t>5</w:t>
             </w:r>
@@ -3073,7 +2997,6 @@
                 <w:color w:val="000000"/>
                 <w:sz w:val="24"/>
                 <w:szCs w:val="24"/>
-                <w:lang w:val="es-ES"/>
               </w:rPr>
               <w:t xml:space="preserve"> Mostrar personajes</w:t>
             </w:r>
@@ -3151,16 +3074,14 @@
                 <w:color w:val="000000"/>
                 <w:sz w:val="24"/>
                 <w:szCs w:val="24"/>
-                <w:lang w:val="es-ES"/>
-              </w:rPr>
-            </w:pPr>
-            <w:r>
-              <w:rPr>
-                <w:rFonts w:ascii="Times New Roman" w:hAnsi="Times New Roman" w:cs="Times New Roman"/>
-                <w:color w:val="000000"/>
-                <w:sz w:val="24"/>
-                <w:szCs w:val="24"/>
-                <w:lang w:val="es-ES"/>
+              </w:rPr>
+            </w:pPr>
+            <w:r>
+              <w:rPr>
+                <w:rFonts w:ascii="Times New Roman" w:hAnsi="Times New Roman" w:cs="Times New Roman"/>
+                <w:color w:val="000000"/>
+                <w:sz w:val="24"/>
+                <w:szCs w:val="24"/>
               </w:rPr>
               <w:t>Se muestran en pantalla los personajes que están guardados en un clan</w:t>
             </w:r>
@@ -3170,7 +3091,6 @@
                 <w:color w:val="000000"/>
                 <w:sz w:val="24"/>
                 <w:szCs w:val="24"/>
-                <w:lang w:val="es-ES"/>
               </w:rPr>
               <w:t xml:space="preserve"> que debe</w:t>
             </w:r>
@@ -3180,7 +3100,6 @@
                 <w:color w:val="000000"/>
                 <w:sz w:val="24"/>
                 <w:szCs w:val="24"/>
-                <w:lang w:val="es-ES"/>
               </w:rPr>
               <w:t xml:space="preserve"> especific</w:t>
             </w:r>
@@ -3190,7 +3109,6 @@
                 <w:color w:val="000000"/>
                 <w:sz w:val="24"/>
                 <w:szCs w:val="24"/>
-                <w:lang w:val="es-ES"/>
               </w:rPr>
               <w:t>ar el usuario</w:t>
             </w:r>
@@ -3281,7 +3199,6 @@
                 <w:rFonts w:ascii="Times New Roman" w:eastAsia="Calibri" w:hAnsi="Times New Roman" w:cs="Times New Roman"/>
                 <w:sz w:val="24"/>
                 <w:szCs w:val="24"/>
-                <w:lang w:val="es-ES"/>
               </w:rPr>
             </w:pPr>
             <w:r>
@@ -3289,7 +3206,6 @@
                 <w:rFonts w:ascii="Times New Roman" w:eastAsia="Calibri" w:hAnsi="Times New Roman" w:cs="Times New Roman"/>
                 <w:sz w:val="24"/>
                 <w:szCs w:val="24"/>
-                <w:lang w:val="es-ES"/>
               </w:rPr>
               <w:t>Nombre del clan del que se quieren ver los personajes</w:t>
             </w:r>
@@ -3375,16 +3291,14 @@
                 <w:color w:val="000000"/>
                 <w:sz w:val="24"/>
                 <w:szCs w:val="24"/>
-                <w:lang w:val="es-ES"/>
-              </w:rPr>
-            </w:pPr>
-            <w:r>
-              <w:rPr>
-                <w:rFonts w:ascii="Times New Roman" w:hAnsi="Times New Roman" w:cs="Times New Roman"/>
-                <w:color w:val="000000"/>
-                <w:sz w:val="24"/>
-                <w:szCs w:val="24"/>
-                <w:lang w:val="es-ES"/>
+              </w:rPr>
+            </w:pPr>
+            <w:r>
+              <w:rPr>
+                <w:rFonts w:ascii="Times New Roman" w:hAnsi="Times New Roman" w:cs="Times New Roman"/>
+                <w:color w:val="000000"/>
+                <w:sz w:val="24"/>
+                <w:szCs w:val="24"/>
               </w:rPr>
               <w:t>Se muestra la lista de personajes</w:t>
             </w:r>
@@ -3463,7 +3377,6 @@
                 <w:color w:val="000000"/>
                 <w:sz w:val="24"/>
                 <w:szCs w:val="24"/>
-                <w:lang w:val="es-ES"/>
               </w:rPr>
             </w:pPr>
             <w:r>
@@ -3483,7 +3396,6 @@
                 <w:color w:val="000000"/>
                 <w:sz w:val="24"/>
                 <w:szCs w:val="24"/>
-                <w:lang w:val="es-ES"/>
               </w:rPr>
               <w:t>6</w:t>
             </w:r>
@@ -3504,7 +3416,6 @@
                 <w:color w:val="000000"/>
                 <w:sz w:val="24"/>
                 <w:szCs w:val="24"/>
-                <w:lang w:val="es-ES"/>
               </w:rPr>
               <w:t>Mostrar técnicas</w:t>
             </w:r>
@@ -3590,7 +3501,6 @@
                 <w:color w:val="000000"/>
                 <w:sz w:val="24"/>
                 <w:szCs w:val="24"/>
-                <w:lang w:val="es-ES"/>
               </w:rPr>
               <w:t>Se muestran en pantalla las técnicas del personaje que especifique el usuario</w:t>
             </w:r>
@@ -3680,7 +3590,6 @@
                 <w:rFonts w:ascii="Times New Roman" w:eastAsia="Calibri" w:hAnsi="Times New Roman" w:cs="Times New Roman"/>
                 <w:sz w:val="24"/>
                 <w:szCs w:val="24"/>
-                <w:lang w:val="es-ES"/>
               </w:rPr>
             </w:pPr>
             <w:r>
@@ -3688,7 +3597,6 @@
                 <w:rFonts w:ascii="Times New Roman" w:eastAsia="Calibri" w:hAnsi="Times New Roman" w:cs="Times New Roman"/>
                 <w:sz w:val="24"/>
                 <w:szCs w:val="24"/>
-                <w:lang w:val="es-ES"/>
               </w:rPr>
               <w:t>Nombre del personaje</w:t>
             </w:r>
@@ -3712,7 +3620,6 @@
                 <w:rFonts w:ascii="Times New Roman" w:eastAsia="Calibri" w:hAnsi="Times New Roman" w:cs="Times New Roman"/>
                 <w:sz w:val="24"/>
                 <w:szCs w:val="24"/>
-                <w:lang w:val="es-ES"/>
               </w:rPr>
             </w:pPr>
             <w:r>
@@ -3720,7 +3627,6 @@
                 <w:rFonts w:ascii="Times New Roman" w:eastAsia="Calibri" w:hAnsi="Times New Roman" w:cs="Times New Roman"/>
                 <w:sz w:val="24"/>
                 <w:szCs w:val="24"/>
-                <w:lang w:val="es-ES"/>
               </w:rPr>
               <w:t>Nombre del clan al que pertenezca el personaje</w:t>
             </w:r>
@@ -3814,7 +3720,6 @@
                 <w:color w:val="000000"/>
                 <w:sz w:val="24"/>
                 <w:szCs w:val="24"/>
-                <w:lang w:val="es-ES"/>
               </w:rPr>
               <w:t>Se muestra la lista de técnicas.</w:t>
             </w:r>
@@ -3893,7 +3798,6 @@
                 <w:color w:val="000000"/>
                 <w:sz w:val="24"/>
                 <w:szCs w:val="24"/>
-                <w:lang w:val="es-ES"/>
               </w:rPr>
             </w:pPr>
             <w:r>
@@ -3913,7 +3817,6 @@
                 <w:color w:val="000000"/>
                 <w:sz w:val="24"/>
                 <w:szCs w:val="24"/>
-                <w:lang w:val="es-ES"/>
               </w:rPr>
               <w:t>7</w:t>
             </w:r>
@@ -3934,7 +3837,6 @@
                 <w:color w:val="000000"/>
                 <w:sz w:val="24"/>
                 <w:szCs w:val="24"/>
-                <w:lang w:val="es-ES"/>
               </w:rPr>
               <w:t>Eliminar clan</w:t>
             </w:r>
@@ -4029,7 +3931,6 @@
                 <w:color w:val="000000"/>
                 <w:sz w:val="24"/>
                 <w:szCs w:val="24"/>
-                <w:lang w:val="es-ES"/>
               </w:rPr>
               <w:t>el nombre del clan que desee eliminar y este se quita del arraylist de clanes</w:t>
             </w:r>
@@ -4119,7 +4020,6 @@
                 <w:rFonts w:ascii="Times New Roman" w:eastAsia="Calibri" w:hAnsi="Times New Roman" w:cs="Times New Roman"/>
                 <w:sz w:val="24"/>
                 <w:szCs w:val="24"/>
-                <w:lang w:val="es-ES"/>
               </w:rPr>
             </w:pPr>
             <w:r>
@@ -4127,7 +4027,6 @@
                 <w:rFonts w:ascii="Times New Roman" w:eastAsia="Calibri" w:hAnsi="Times New Roman" w:cs="Times New Roman"/>
                 <w:sz w:val="24"/>
                 <w:szCs w:val="24"/>
-                <w:lang w:val="es-ES"/>
               </w:rPr>
               <w:t xml:space="preserve">Nombre del </w:t>
             </w:r>
@@ -4136,7 +4035,6 @@
                 <w:rFonts w:ascii="Times New Roman" w:eastAsia="Calibri" w:hAnsi="Times New Roman" w:cs="Times New Roman"/>
                 <w:sz w:val="24"/>
                 <w:szCs w:val="24"/>
-                <w:lang w:val="es-ES"/>
               </w:rPr>
               <w:t>clan</w:t>
             </w:r>
@@ -4230,7 +4128,6 @@
                 <w:color w:val="000000"/>
                 <w:sz w:val="24"/>
                 <w:szCs w:val="24"/>
-                <w:lang w:val="es-ES"/>
               </w:rPr>
               <w:t>Se elimina el clan especificado</w:t>
             </w:r>
@@ -4309,7 +4206,6 @@
                 <w:color w:val="000000"/>
                 <w:sz w:val="24"/>
                 <w:szCs w:val="24"/>
-                <w:lang w:val="es-ES"/>
               </w:rPr>
             </w:pPr>
             <w:r>
@@ -4329,7 +4225,6 @@
                 <w:color w:val="000000"/>
                 <w:sz w:val="24"/>
                 <w:szCs w:val="24"/>
-                <w:lang w:val="es-ES"/>
               </w:rPr>
               <w:t>8</w:t>
             </w:r>
@@ -4350,7 +4245,6 @@
                 <w:color w:val="000000"/>
                 <w:sz w:val="24"/>
                 <w:szCs w:val="24"/>
-                <w:lang w:val="es-ES"/>
               </w:rPr>
               <w:t>Eliminar personajes</w:t>
             </w:r>
@@ -4445,7 +4339,6 @@
                 <w:color w:val="000000"/>
                 <w:sz w:val="24"/>
                 <w:szCs w:val="24"/>
-                <w:lang w:val="es-ES"/>
               </w:rPr>
               <w:t>el nombre del personaje que desee eliminar y el nombre del clan al que este pertenezca; este se quita de la lista de personajes</w:t>
             </w:r>
@@ -4535,7 +4428,6 @@
                 <w:rFonts w:ascii="Times New Roman" w:eastAsia="Calibri" w:hAnsi="Times New Roman" w:cs="Times New Roman"/>
                 <w:sz w:val="24"/>
                 <w:szCs w:val="24"/>
-                <w:lang w:val="es-ES"/>
               </w:rPr>
             </w:pPr>
             <w:r>
@@ -4543,7 +4435,6 @@
                 <w:rFonts w:ascii="Times New Roman" w:eastAsia="Calibri" w:hAnsi="Times New Roman" w:cs="Times New Roman"/>
                 <w:sz w:val="24"/>
                 <w:szCs w:val="24"/>
-                <w:lang w:val="es-ES"/>
               </w:rPr>
               <w:t>Nombre del clan</w:t>
             </w:r>
@@ -4567,7 +4458,6 @@
                 <w:rFonts w:ascii="Times New Roman" w:eastAsia="Calibri" w:hAnsi="Times New Roman" w:cs="Times New Roman"/>
                 <w:sz w:val="24"/>
                 <w:szCs w:val="24"/>
-                <w:lang w:val="es-ES"/>
               </w:rPr>
             </w:pPr>
             <w:r>
@@ -4575,7 +4465,6 @@
                 <w:rFonts w:ascii="Times New Roman" w:eastAsia="Calibri" w:hAnsi="Times New Roman" w:cs="Times New Roman"/>
                 <w:sz w:val="24"/>
                 <w:szCs w:val="24"/>
-                <w:lang w:val="es-ES"/>
               </w:rPr>
               <w:t>Nombre del personaje</w:t>
             </w:r>
@@ -4669,7 +4558,6 @@
                 <w:color w:val="000000"/>
                 <w:sz w:val="24"/>
                 <w:szCs w:val="24"/>
-                <w:lang w:val="es-ES"/>
               </w:rPr>
               <w:t>Se elimina el personaje especificado</w:t>
             </w:r>
@@ -4748,7 +4636,6 @@
                 <w:color w:val="000000"/>
                 <w:sz w:val="24"/>
                 <w:szCs w:val="24"/>
-                <w:lang w:val="es-ES"/>
               </w:rPr>
             </w:pPr>
             <w:r>
@@ -4768,7 +4655,6 @@
                 <w:color w:val="000000"/>
                 <w:sz w:val="24"/>
                 <w:szCs w:val="24"/>
-                <w:lang w:val="es-ES"/>
               </w:rPr>
               <w:t>9</w:t>
             </w:r>
@@ -4789,7 +4675,6 @@
                 <w:color w:val="000000"/>
                 <w:sz w:val="24"/>
                 <w:szCs w:val="24"/>
-                <w:lang w:val="es-ES"/>
               </w:rPr>
               <w:t>Eliminar técnicas</w:t>
             </w:r>
@@ -4884,7 +4769,6 @@
                 <w:color w:val="000000"/>
                 <w:sz w:val="24"/>
                 <w:szCs w:val="24"/>
-                <w:lang w:val="es-ES"/>
               </w:rPr>
               <w:t>el nombre del clan, personaje al que pertenezca y nombre de la técnica que desee eliminar; esta se quita de la lista de técnicas</w:t>
             </w:r>
@@ -4974,7 +4858,6 @@
                 <w:rFonts w:ascii="Times New Roman" w:eastAsia="Calibri" w:hAnsi="Times New Roman" w:cs="Times New Roman"/>
                 <w:sz w:val="24"/>
                 <w:szCs w:val="24"/>
-                <w:lang w:val="es-ES"/>
               </w:rPr>
             </w:pPr>
             <w:r>
@@ -4982,7 +4865,6 @@
                 <w:rFonts w:ascii="Times New Roman" w:eastAsia="Calibri" w:hAnsi="Times New Roman" w:cs="Times New Roman"/>
                 <w:sz w:val="24"/>
                 <w:szCs w:val="24"/>
-                <w:lang w:val="es-ES"/>
               </w:rPr>
               <w:t>Nombre del clan</w:t>
             </w:r>
@@ -5006,7 +4888,6 @@
                 <w:rFonts w:ascii="Times New Roman" w:eastAsia="Calibri" w:hAnsi="Times New Roman" w:cs="Times New Roman"/>
                 <w:sz w:val="24"/>
                 <w:szCs w:val="24"/>
-                <w:lang w:val="es-ES"/>
               </w:rPr>
             </w:pPr>
             <w:r>
@@ -5014,7 +4895,6 @@
                 <w:rFonts w:ascii="Times New Roman" w:eastAsia="Calibri" w:hAnsi="Times New Roman" w:cs="Times New Roman"/>
                 <w:sz w:val="24"/>
                 <w:szCs w:val="24"/>
-                <w:lang w:val="es-ES"/>
               </w:rPr>
               <w:t>Nombre del personaje</w:t>
             </w:r>
@@ -5038,7 +4918,6 @@
                 <w:rFonts w:ascii="Times New Roman" w:eastAsia="Calibri" w:hAnsi="Times New Roman" w:cs="Times New Roman"/>
                 <w:sz w:val="24"/>
                 <w:szCs w:val="24"/>
-                <w:lang w:val="es-ES"/>
               </w:rPr>
             </w:pPr>
             <w:r>
@@ -5046,7 +4925,6 @@
                 <w:rFonts w:ascii="Times New Roman" w:eastAsia="Calibri" w:hAnsi="Times New Roman" w:cs="Times New Roman"/>
                 <w:sz w:val="24"/>
                 <w:szCs w:val="24"/>
-                <w:lang w:val="es-ES"/>
               </w:rPr>
               <w:t>Nombre de la técnica</w:t>
             </w:r>
@@ -5140,7 +5018,6 @@
                 <w:color w:val="000000"/>
                 <w:sz w:val="24"/>
                 <w:szCs w:val="24"/>
-                <w:lang w:val="es-ES"/>
               </w:rPr>
               <w:t>Se elimina la técnica especificada</w:t>
             </w:r>
@@ -5219,7 +5096,6 @@
                 <w:color w:val="000000"/>
                 <w:sz w:val="24"/>
                 <w:szCs w:val="24"/>
-                <w:lang w:val="es-ES"/>
               </w:rPr>
             </w:pPr>
             <w:r>
@@ -5239,9 +5115,18 @@
                 <w:color w:val="000000"/>
                 <w:sz w:val="24"/>
                 <w:szCs w:val="24"/>
-                <w:lang w:val="es-ES"/>
-              </w:rPr>
-              <w:t>10</w:t>
+              </w:rPr>
+              <w:t>1</w:t>
+            </w:r>
+            <w:r>
+              <w:rPr>
+                <w:rFonts w:ascii="Times New Roman" w:hAnsi="Times New Roman" w:cs="Times New Roman"/>
+                <w:b/>
+                <w:color w:val="000000"/>
+                <w:sz w:val="24"/>
+                <w:szCs w:val="24"/>
+              </w:rPr>
+              <w:t>0</w:t>
             </w:r>
             <w:r>
               <w:rPr>
@@ -5260,9 +5145,8 @@
                 <w:color w:val="000000"/>
                 <w:sz w:val="24"/>
                 <w:szCs w:val="24"/>
-                <w:lang w:val="es-ES"/>
-              </w:rPr>
-              <w:t>Cambiar atributos de un clan</w:t>
+              </w:rPr>
+              <w:t>Ordenar los clanes</w:t>
             </w:r>
           </w:p>
         </w:tc>
@@ -5347,97 +5231,7 @@
                 <w:sz w:val="24"/>
                 <w:szCs w:val="24"/>
               </w:rPr>
-              <w:t xml:space="preserve">El usuario debe ingresar </w:t>
-            </w:r>
-            <w:r>
-              <w:rPr>
-                <w:rFonts w:ascii="Times New Roman" w:hAnsi="Times New Roman" w:cs="Times New Roman"/>
-                <w:color w:val="000000"/>
-                <w:sz w:val="24"/>
-                <w:szCs w:val="24"/>
-                <w:lang w:val="es-ES"/>
-              </w:rPr>
-              <w:t xml:space="preserve">el nombre del clan </w:t>
-            </w:r>
-            <w:r>
-              <w:rPr>
-                <w:rFonts w:ascii="Times New Roman" w:hAnsi="Times New Roman" w:cs="Times New Roman"/>
-                <w:color w:val="000000"/>
-                <w:sz w:val="24"/>
-                <w:szCs w:val="24"/>
-                <w:lang w:val="es-ES"/>
-              </w:rPr>
-              <w:t xml:space="preserve">al </w:t>
-            </w:r>
-            <w:r>
-              <w:rPr>
-                <w:rFonts w:ascii="Times New Roman" w:hAnsi="Times New Roman" w:cs="Times New Roman"/>
-                <w:color w:val="000000"/>
-                <w:sz w:val="24"/>
-                <w:szCs w:val="24"/>
-                <w:lang w:val="es-ES"/>
-              </w:rPr>
-              <w:t xml:space="preserve">que desee </w:t>
-            </w:r>
-            <w:r>
-              <w:rPr>
-                <w:rFonts w:ascii="Times New Roman" w:hAnsi="Times New Roman" w:cs="Times New Roman"/>
-                <w:color w:val="000000"/>
-                <w:sz w:val="24"/>
-                <w:szCs w:val="24"/>
-                <w:lang w:val="es-ES"/>
-              </w:rPr>
-              <w:t>cambiar algún atributo</w:t>
-            </w:r>
-            <w:r>
-              <w:rPr>
-                <w:rFonts w:ascii="Times New Roman" w:hAnsi="Times New Roman" w:cs="Times New Roman"/>
-                <w:color w:val="000000"/>
-                <w:sz w:val="24"/>
-                <w:szCs w:val="24"/>
-                <w:lang w:val="es-ES"/>
-              </w:rPr>
-              <w:t>; est</w:t>
-            </w:r>
-            <w:r>
-              <w:rPr>
-                <w:rFonts w:ascii="Times New Roman" w:hAnsi="Times New Roman" w:cs="Times New Roman"/>
-                <w:color w:val="000000"/>
-                <w:sz w:val="24"/>
-                <w:szCs w:val="24"/>
-                <w:lang w:val="es-ES"/>
-              </w:rPr>
-              <w:t>e</w:t>
-            </w:r>
-            <w:r>
-              <w:rPr>
-                <w:rFonts w:ascii="Times New Roman" w:hAnsi="Times New Roman" w:cs="Times New Roman"/>
-                <w:color w:val="000000"/>
-                <w:sz w:val="24"/>
-                <w:szCs w:val="24"/>
-                <w:lang w:val="es-ES"/>
-              </w:rPr>
-              <w:t xml:space="preserve"> atributo</w:t>
-            </w:r>
-            <w:r>
-              <w:rPr>
-                <w:rFonts w:ascii="Times New Roman" w:hAnsi="Times New Roman" w:cs="Times New Roman"/>
-                <w:color w:val="000000"/>
-                <w:sz w:val="24"/>
-                <w:szCs w:val="24"/>
-                <w:lang w:val="es-ES"/>
-              </w:rPr>
-              <w:t xml:space="preserve"> se </w:t>
-            </w:r>
-            <w:r>
-              <w:rPr>
-                <w:rFonts w:ascii="Times New Roman" w:hAnsi="Times New Roman" w:cs="Times New Roman"/>
-                <w:color w:val="000000"/>
-                <w:sz w:val="24"/>
-                <w:szCs w:val="24"/>
-                <w:lang w:val="es-ES"/>
-              </w:rPr>
-              <w:t>actualiza</w:t>
+              <w:t>Se ordenan los clanes ascendentemente, según el nombre, mediante uno de los tres métodos de ordenamiento (burbuja, inserción o selección)</w:t>
             </w:r>
           </w:p>
         </w:tc>
@@ -5509,10 +5303,6 @@
           <w:p>
             <w:pPr>
               <w:pStyle w:val="Prrafodelista"/>
-              <w:numPr>
-                <w:ilvl w:val="0"/>
-                <w:numId w:val="4"/>
-              </w:numPr>
               <w:pBdr>
                 <w:top w:val="nil"/>
                 <w:left w:val="nil"/>
@@ -5525,91 +5315,8 @@
                 <w:rFonts w:ascii="Times New Roman" w:eastAsia="Calibri" w:hAnsi="Times New Roman" w:cs="Times New Roman"/>
                 <w:sz w:val="24"/>
                 <w:szCs w:val="24"/>
-                <w:lang w:val="es-ES"/>
-              </w:rPr>
-            </w:pPr>
-            <w:r>
-              <w:rPr>
-                <w:rFonts w:ascii="Times New Roman" w:eastAsia="Calibri" w:hAnsi="Times New Roman" w:cs="Times New Roman"/>
-                <w:sz w:val="24"/>
-                <w:szCs w:val="24"/>
-                <w:lang w:val="es-ES"/>
-              </w:rPr>
-              <w:t>Nombre del cl</w:t>
-            </w:r>
-            <w:r>
-              <w:rPr>
-                <w:rFonts w:ascii="Times New Roman" w:eastAsia="Calibri" w:hAnsi="Times New Roman" w:cs="Times New Roman"/>
-                <w:sz w:val="24"/>
-                <w:szCs w:val="24"/>
-                <w:lang w:val="es-ES"/>
-              </w:rPr>
-              <w:t>an</w:t>
-            </w:r>
-          </w:p>
-          <w:p>
-            <w:pPr>
-              <w:pStyle w:val="Prrafodelista"/>
-              <w:numPr>
-                <w:ilvl w:val="0"/>
-                <w:numId w:val="4"/>
-              </w:numPr>
-              <w:pBdr>
-                <w:top w:val="nil"/>
-                <w:left w:val="nil"/>
-                <w:bottom w:val="nil"/>
-                <w:right w:val="nil"/>
-                <w:between w:val="nil"/>
-              </w:pBdr>
-              <w:spacing w:after="100"/>
-              <w:rPr>
-                <w:rFonts w:ascii="Times New Roman" w:eastAsia="Calibri" w:hAnsi="Times New Roman" w:cs="Times New Roman"/>
-                <w:sz w:val="24"/>
-                <w:szCs w:val="24"/>
-                <w:lang w:val="es-ES"/>
-              </w:rPr>
-            </w:pPr>
-            <w:r>
-              <w:rPr>
-                <w:rFonts w:ascii="Times New Roman" w:eastAsia="Calibri" w:hAnsi="Times New Roman" w:cs="Times New Roman"/>
-                <w:sz w:val="24"/>
-                <w:szCs w:val="24"/>
-                <w:lang w:val="es-ES"/>
-              </w:rPr>
-              <w:t>Selección del atributo que desea cambiar</w:t>
-            </w:r>
-          </w:p>
-          <w:p>
-            <w:pPr>
-              <w:pStyle w:val="Prrafodelista"/>
-              <w:numPr>
-                <w:ilvl w:val="0"/>
-                <w:numId w:val="4"/>
-              </w:numPr>
-              <w:pBdr>
-                <w:top w:val="nil"/>
-                <w:left w:val="nil"/>
-                <w:bottom w:val="nil"/>
-                <w:right w:val="nil"/>
-                <w:between w:val="nil"/>
-              </w:pBdr>
-              <w:spacing w:after="100"/>
-              <w:rPr>
-                <w:rFonts w:ascii="Times New Roman" w:eastAsia="Calibri" w:hAnsi="Times New Roman" w:cs="Times New Roman"/>
-                <w:sz w:val="24"/>
-                <w:szCs w:val="24"/>
-                <w:lang w:val="es-ES"/>
-              </w:rPr>
-            </w:pPr>
-            <w:r>
-              <w:rPr>
-                <w:rFonts w:ascii="Times New Roman" w:eastAsia="Calibri" w:hAnsi="Times New Roman" w:cs="Times New Roman"/>
-                <w:sz w:val="24"/>
-                <w:szCs w:val="24"/>
-                <w:lang w:val="es-ES"/>
-              </w:rPr>
-              <w:t>Nueva información para el atributo</w:t>
-            </w:r>
+              </w:rPr>
+            </w:pPr>
           </w:p>
         </w:tc>
       </w:tr>
@@ -5700,9 +5407,8 @@
                 <w:color w:val="000000"/>
                 <w:sz w:val="24"/>
                 <w:szCs w:val="24"/>
-                <w:lang w:val="es-ES"/>
-              </w:rPr>
-              <w:t>Se actualiza el atributo</w:t>
+              </w:rPr>
+              <w:t xml:space="preserve">El arraylist queda ordenado ascendentemente </w:t>
             </w:r>
           </w:p>
         </w:tc>
@@ -5779,7 +5485,6 @@
                 <w:color w:val="000000"/>
                 <w:sz w:val="24"/>
                 <w:szCs w:val="24"/>
-                <w:lang w:val="es-ES"/>
               </w:rPr>
             </w:pPr>
             <w:r>
@@ -5799,9 +5504,18 @@
                 <w:color w:val="000000"/>
                 <w:sz w:val="24"/>
                 <w:szCs w:val="24"/>
-                <w:lang w:val="es-ES"/>
-              </w:rPr>
-              <w:t>11</w:t>
+              </w:rPr>
+              <w:t>1</w:t>
+            </w:r>
+            <w:r>
+              <w:rPr>
+                <w:rFonts w:ascii="Times New Roman" w:hAnsi="Times New Roman" w:cs="Times New Roman"/>
+                <w:b/>
+                <w:color w:val="000000"/>
+                <w:sz w:val="24"/>
+                <w:szCs w:val="24"/>
+              </w:rPr>
+              <w:t>1</w:t>
             </w:r>
             <w:r>
               <w:rPr>
@@ -5820,9 +5534,8 @@
                 <w:color w:val="000000"/>
                 <w:sz w:val="24"/>
                 <w:szCs w:val="24"/>
-                <w:lang w:val="es-ES"/>
-              </w:rPr>
-              <w:t>Cambiar atributos de un personaje</w:t>
+              </w:rPr>
+              <w:t>Ordenar los personajes</w:t>
             </w:r>
           </w:p>
         </w:tc>
@@ -5908,37 +5621,7 @@
                 <w:sz w:val="24"/>
                 <w:szCs w:val="24"/>
               </w:rPr>
-              <w:t xml:space="preserve">El usuario debe ingresar </w:t>
-            </w:r>
-            <w:r>
-              <w:rPr>
-                <w:rFonts w:ascii="Times New Roman" w:hAnsi="Times New Roman" w:cs="Times New Roman"/>
-                <w:color w:val="000000"/>
-                <w:sz w:val="24"/>
-                <w:szCs w:val="24"/>
-                <w:lang w:val="es-ES"/>
-              </w:rPr>
-              <w:t>el clan al que pertenezca el personaje, el nombre del personaje al que desee cambiar algún atributo; este</w:t>
-            </w:r>
-            <w:r>
-              <w:rPr>
-                <w:rFonts w:ascii="Times New Roman" w:hAnsi="Times New Roman" w:cs="Times New Roman"/>
-                <w:color w:val="000000"/>
-                <w:sz w:val="24"/>
-                <w:szCs w:val="24"/>
-                <w:lang w:val="es-ES"/>
-              </w:rPr>
-              <w:t xml:space="preserve"> atributo</w:t>
-            </w:r>
-            <w:r>
-              <w:rPr>
-                <w:rFonts w:ascii="Times New Roman" w:hAnsi="Times New Roman" w:cs="Times New Roman"/>
-                <w:color w:val="000000"/>
-                <w:sz w:val="24"/>
-                <w:szCs w:val="24"/>
-                <w:lang w:val="es-ES"/>
-              </w:rPr>
-              <w:t xml:space="preserve"> se actualiza</w:t>
+              <w:t>Se ordenan los personajes ascendentemente, según el nombre, mediante uno de los tres métodos de ordenamiento (burbuja, inserción o selección)</w:t>
             </w:r>
           </w:p>
         </w:tc>
@@ -6010,10 +5693,6 @@
           <w:p>
             <w:pPr>
               <w:pStyle w:val="Prrafodelista"/>
-              <w:numPr>
-                <w:ilvl w:val="0"/>
-                <w:numId w:val="4"/>
-              </w:numPr>
               <w:pBdr>
                 <w:top w:val="nil"/>
                 <w:left w:val="nil"/>
@@ -6026,114 +5705,8 @@
                 <w:rFonts w:ascii="Times New Roman" w:eastAsia="Calibri" w:hAnsi="Times New Roman" w:cs="Times New Roman"/>
                 <w:sz w:val="24"/>
                 <w:szCs w:val="24"/>
-                <w:lang w:val="es-ES"/>
-              </w:rPr>
-            </w:pPr>
-            <w:r>
-              <w:rPr>
-                <w:rFonts w:ascii="Times New Roman" w:eastAsia="Calibri" w:hAnsi="Times New Roman" w:cs="Times New Roman"/>
-                <w:sz w:val="24"/>
-                <w:szCs w:val="24"/>
-                <w:lang w:val="es-ES"/>
-              </w:rPr>
-              <w:t>Nombre del clan</w:t>
-            </w:r>
-          </w:p>
-          <w:p>
-            <w:pPr>
-              <w:pStyle w:val="Prrafodelista"/>
-              <w:numPr>
-                <w:ilvl w:val="0"/>
-                <w:numId w:val="4"/>
-              </w:numPr>
-              <w:pBdr>
-                <w:top w:val="nil"/>
-                <w:left w:val="nil"/>
-                <w:bottom w:val="nil"/>
-                <w:right w:val="nil"/>
-                <w:between w:val="nil"/>
-              </w:pBdr>
-              <w:spacing w:after="100"/>
-              <w:rPr>
-                <w:rFonts w:ascii="Times New Roman" w:eastAsia="Calibri" w:hAnsi="Times New Roman" w:cs="Times New Roman"/>
-                <w:sz w:val="24"/>
-                <w:szCs w:val="24"/>
-                <w:lang w:val="es-ES"/>
-              </w:rPr>
-            </w:pPr>
-            <w:r>
-              <w:rPr>
-                <w:rFonts w:ascii="Times New Roman" w:eastAsia="Calibri" w:hAnsi="Times New Roman" w:cs="Times New Roman"/>
-                <w:sz w:val="24"/>
-                <w:szCs w:val="24"/>
-                <w:lang w:val="es-ES"/>
-              </w:rPr>
-              <w:t>Nombre del personaje</w:t>
-            </w:r>
-          </w:p>
-          <w:p>
-            <w:pPr>
-              <w:pStyle w:val="Prrafodelista"/>
-              <w:numPr>
-                <w:ilvl w:val="0"/>
-                <w:numId w:val="4"/>
-              </w:numPr>
-              <w:pBdr>
-                <w:top w:val="nil"/>
-                <w:left w:val="nil"/>
-                <w:bottom w:val="nil"/>
-                <w:right w:val="nil"/>
-                <w:between w:val="nil"/>
-              </w:pBdr>
-              <w:spacing w:after="100"/>
-              <w:rPr>
-                <w:rFonts w:ascii="Times New Roman" w:eastAsia="Calibri" w:hAnsi="Times New Roman" w:cs="Times New Roman"/>
-                <w:sz w:val="24"/>
-                <w:szCs w:val="24"/>
-                <w:lang w:val="es-ES"/>
-              </w:rPr>
-            </w:pPr>
-            <w:r>
-              <w:rPr>
-                <w:rFonts w:ascii="Times New Roman" w:eastAsia="Calibri" w:hAnsi="Times New Roman" w:cs="Times New Roman"/>
-                <w:sz w:val="24"/>
-                <w:szCs w:val="24"/>
-                <w:lang w:val="es-ES"/>
-              </w:rPr>
-              <w:t>Selección del atributo que desea cambiar</w:t>
-            </w:r>
-          </w:p>
-          <w:p>
-            <w:pPr>
-              <w:pStyle w:val="Prrafodelista"/>
-              <w:numPr>
-                <w:ilvl w:val="0"/>
-                <w:numId w:val="4"/>
-              </w:numPr>
-              <w:pBdr>
-                <w:top w:val="nil"/>
-                <w:left w:val="nil"/>
-                <w:bottom w:val="nil"/>
-                <w:right w:val="nil"/>
-                <w:between w:val="nil"/>
-              </w:pBdr>
-              <w:spacing w:after="100"/>
-              <w:rPr>
-                <w:rFonts w:ascii="Times New Roman" w:eastAsia="Calibri" w:hAnsi="Times New Roman" w:cs="Times New Roman"/>
-                <w:sz w:val="24"/>
-                <w:szCs w:val="24"/>
-                <w:lang w:val="es-ES"/>
-              </w:rPr>
-            </w:pPr>
-            <w:r>
-              <w:rPr>
-                <w:rFonts w:ascii="Times New Roman" w:eastAsia="Calibri" w:hAnsi="Times New Roman" w:cs="Times New Roman"/>
-                <w:sz w:val="24"/>
-                <w:szCs w:val="24"/>
-                <w:lang w:val="es-ES"/>
-              </w:rPr>
-              <w:t>Nueva información para el atributo</w:t>
-            </w:r>
+              </w:rPr>
+            </w:pPr>
           </w:p>
         </w:tc>
       </w:tr>
@@ -6224,19 +5797,8 @@
                 <w:color w:val="000000"/>
                 <w:sz w:val="24"/>
                 <w:szCs w:val="24"/>
-                <w:lang w:val="es-ES"/>
-              </w:rPr>
-              <w:t xml:space="preserve">Se </w:t>
-            </w:r>
-            <w:r>
-              <w:rPr>
-                <w:rFonts w:ascii="Times New Roman" w:hAnsi="Times New Roman" w:cs="Times New Roman"/>
-                <w:color w:val="000000"/>
-                <w:sz w:val="24"/>
-                <w:szCs w:val="24"/>
-                <w:lang w:val="es-ES"/>
-              </w:rPr>
-              <w:t>actualiza el atributo</w:t>
+              </w:rPr>
+              <w:t xml:space="preserve">La lista queda ordenada ascendentemente </w:t>
             </w:r>
           </w:p>
         </w:tc>
@@ -6313,7 +5875,6 @@
                 <w:color w:val="000000"/>
                 <w:sz w:val="24"/>
                 <w:szCs w:val="24"/>
-                <w:lang w:val="es-ES"/>
               </w:rPr>
             </w:pPr>
             <w:r>
@@ -6333,9 +5894,18 @@
                 <w:color w:val="000000"/>
                 <w:sz w:val="24"/>
                 <w:szCs w:val="24"/>
-                <w:lang w:val="es-ES"/>
-              </w:rPr>
-              <w:t>12</w:t>
+              </w:rPr>
+              <w:t>1</w:t>
+            </w:r>
+            <w:r>
+              <w:rPr>
+                <w:rFonts w:ascii="Times New Roman" w:hAnsi="Times New Roman" w:cs="Times New Roman"/>
+                <w:b/>
+                <w:color w:val="000000"/>
+                <w:sz w:val="24"/>
+                <w:szCs w:val="24"/>
+              </w:rPr>
+              <w:t>2</w:t>
             </w:r>
             <w:r>
               <w:rPr>
@@ -6354,18 +5924,16 @@
                 <w:color w:val="000000"/>
                 <w:sz w:val="24"/>
                 <w:szCs w:val="24"/>
-                <w:lang w:val="es-ES"/>
-              </w:rPr>
-              <w:t>Cambiar atributos de una t</w:t>
-            </w:r>
-            <w:r>
-              <w:rPr>
-                <w:rFonts w:ascii="Times New Roman" w:hAnsi="Times New Roman" w:cs="Times New Roman"/>
-                <w:b/>
-                <w:color w:val="000000"/>
-                <w:sz w:val="24"/>
-                <w:szCs w:val="24"/>
-                <w:lang w:val="es-ES"/>
+              </w:rPr>
+              <w:t>Ordenar las t</w:t>
+            </w:r>
+            <w:r>
+              <w:rPr>
+                <w:rFonts w:ascii="Times New Roman" w:hAnsi="Times New Roman" w:cs="Times New Roman"/>
+                <w:b/>
+                <w:color w:val="000000"/>
+                <w:sz w:val="24"/>
+                <w:szCs w:val="24"/>
               </w:rPr>
               <w:t>é</w:t>
             </w:r>
@@ -6376,9 +5944,8 @@
                 <w:color w:val="000000"/>
                 <w:sz w:val="24"/>
                 <w:szCs w:val="24"/>
-                <w:lang w:val="es-ES"/>
-              </w:rPr>
-              <w:t>cnica</w:t>
+              </w:rPr>
+              <w:t>cnicas</w:t>
             </w:r>
           </w:p>
         </w:tc>
@@ -6463,97 +6030,7 @@
                 <w:sz w:val="24"/>
                 <w:szCs w:val="24"/>
               </w:rPr>
-              <w:t xml:space="preserve">El usuario debe ingresar </w:t>
-            </w:r>
-            <w:r>
-              <w:rPr>
-                <w:rFonts w:ascii="Times New Roman" w:hAnsi="Times New Roman" w:cs="Times New Roman"/>
-                <w:color w:val="000000"/>
-                <w:sz w:val="24"/>
-                <w:szCs w:val="24"/>
-                <w:lang w:val="es-ES"/>
-              </w:rPr>
-              <w:t>el nombre del clan y del per</w:t>
-            </w:r>
-            <w:r>
-              <w:rPr>
-                <w:rFonts w:ascii="Times New Roman" w:hAnsi="Times New Roman" w:cs="Times New Roman"/>
-                <w:color w:val="000000"/>
-                <w:sz w:val="24"/>
-                <w:szCs w:val="24"/>
-                <w:lang w:val="es-ES"/>
-              </w:rPr>
-              <w:t>sonaje al que pertenezca la técnica, también el nombre de la técnica</w:t>
-            </w:r>
-            <w:r>
-              <w:rPr>
-                <w:rFonts w:ascii="Times New Roman" w:hAnsi="Times New Roman" w:cs="Times New Roman"/>
-                <w:color w:val="000000"/>
-                <w:sz w:val="24"/>
-                <w:szCs w:val="24"/>
-                <w:lang w:val="es-ES"/>
-              </w:rPr>
-              <w:t xml:space="preserve"> </w:t>
-            </w:r>
-            <w:r>
-              <w:rPr>
-                <w:rFonts w:ascii="Times New Roman" w:hAnsi="Times New Roman" w:cs="Times New Roman"/>
-                <w:color w:val="000000"/>
-                <w:sz w:val="24"/>
-                <w:szCs w:val="24"/>
-                <w:lang w:val="es-ES"/>
-              </w:rPr>
-              <w:t xml:space="preserve">a </w:t>
-            </w:r>
-            <w:r>
-              <w:rPr>
-                <w:rFonts w:ascii="Times New Roman" w:hAnsi="Times New Roman" w:cs="Times New Roman"/>
-                <w:color w:val="000000"/>
-                <w:sz w:val="24"/>
-                <w:szCs w:val="24"/>
-                <w:lang w:val="es-ES"/>
-              </w:rPr>
-              <w:t>l</w:t>
-            </w:r>
-            <w:r>
-              <w:rPr>
-                <w:rFonts w:ascii="Times New Roman" w:hAnsi="Times New Roman" w:cs="Times New Roman"/>
-                <w:color w:val="000000"/>
-                <w:sz w:val="24"/>
-                <w:szCs w:val="24"/>
-                <w:lang w:val="es-ES"/>
-              </w:rPr>
-              <w:t>a</w:t>
-            </w:r>
-            <w:r>
-              <w:rPr>
-                <w:rFonts w:ascii="Times New Roman" w:hAnsi="Times New Roman" w:cs="Times New Roman"/>
-                <w:color w:val="000000"/>
-                <w:sz w:val="24"/>
-                <w:szCs w:val="24"/>
-                <w:lang w:val="es-ES"/>
-              </w:rPr>
-              <w:t xml:space="preserve"> que desee cambiar algún atributo; este</w:t>
-            </w:r>
-            <w:r>
-              <w:rPr>
-                <w:rFonts w:ascii="Times New Roman" w:hAnsi="Times New Roman" w:cs="Times New Roman"/>
-                <w:color w:val="000000"/>
-                <w:sz w:val="24"/>
-                <w:szCs w:val="24"/>
-                <w:lang w:val="es-ES"/>
-              </w:rPr>
-              <w:t xml:space="preserve"> atributo</w:t>
-            </w:r>
-            <w:r>
-              <w:rPr>
-                <w:rFonts w:ascii="Times New Roman" w:hAnsi="Times New Roman" w:cs="Times New Roman"/>
-                <w:color w:val="000000"/>
-                <w:sz w:val="24"/>
-                <w:szCs w:val="24"/>
-                <w:lang w:val="es-ES"/>
-              </w:rPr>
-              <w:t xml:space="preserve"> se actualiza</w:t>
+              <w:t>Se ordenan las técnicas ascendentemente, según el factor, mediante uno de los tres métodos de ordenamiento (burbuja, inserción o selección)</w:t>
             </w:r>
           </w:p>
         </w:tc>
@@ -6625,10 +6102,6 @@
           <w:p>
             <w:pPr>
               <w:pStyle w:val="Prrafodelista"/>
-              <w:numPr>
-                <w:ilvl w:val="0"/>
-                <w:numId w:val="4"/>
-              </w:numPr>
               <w:pBdr>
                 <w:top w:val="nil"/>
                 <w:left w:val="nil"/>
@@ -6641,146 +6114,8 @@
                 <w:rFonts w:ascii="Times New Roman" w:eastAsia="Calibri" w:hAnsi="Times New Roman" w:cs="Times New Roman"/>
                 <w:sz w:val="24"/>
                 <w:szCs w:val="24"/>
-                <w:lang w:val="es-ES"/>
-              </w:rPr>
-            </w:pPr>
-            <w:r>
-              <w:rPr>
-                <w:rFonts w:ascii="Times New Roman" w:eastAsia="Calibri" w:hAnsi="Times New Roman" w:cs="Times New Roman"/>
-                <w:sz w:val="24"/>
-                <w:szCs w:val="24"/>
-                <w:lang w:val="es-ES"/>
-              </w:rPr>
-              <w:t>Nombre del clan</w:t>
-            </w:r>
-          </w:p>
-          <w:p>
-            <w:pPr>
-              <w:pStyle w:val="Prrafodelista"/>
-              <w:numPr>
-                <w:ilvl w:val="0"/>
-                <w:numId w:val="4"/>
-              </w:numPr>
-              <w:pBdr>
-                <w:top w:val="nil"/>
-                <w:left w:val="nil"/>
-                <w:bottom w:val="nil"/>
-                <w:right w:val="nil"/>
-                <w:between w:val="nil"/>
-              </w:pBdr>
-              <w:spacing w:after="100"/>
-              <w:rPr>
-                <w:rFonts w:ascii="Times New Roman" w:eastAsia="Calibri" w:hAnsi="Times New Roman" w:cs="Times New Roman"/>
-                <w:sz w:val="24"/>
-                <w:szCs w:val="24"/>
-                <w:lang w:val="es-ES"/>
-              </w:rPr>
-            </w:pPr>
-            <w:r>
-              <w:rPr>
-                <w:rFonts w:ascii="Times New Roman" w:eastAsia="Calibri" w:hAnsi="Times New Roman" w:cs="Times New Roman"/>
-                <w:sz w:val="24"/>
-                <w:szCs w:val="24"/>
-                <w:lang w:val="es-ES"/>
-              </w:rPr>
-              <w:t>Nombre del personaje</w:t>
-            </w:r>
-          </w:p>
-          <w:p>
-            <w:pPr>
-              <w:pStyle w:val="Prrafodelista"/>
-              <w:numPr>
-                <w:ilvl w:val="0"/>
-                <w:numId w:val="4"/>
-              </w:numPr>
-              <w:pBdr>
-                <w:top w:val="nil"/>
-                <w:left w:val="nil"/>
-                <w:bottom w:val="nil"/>
-                <w:right w:val="nil"/>
-                <w:between w:val="nil"/>
-              </w:pBdr>
-              <w:spacing w:after="100"/>
-              <w:rPr>
-                <w:rFonts w:ascii="Times New Roman" w:eastAsia="Calibri" w:hAnsi="Times New Roman" w:cs="Times New Roman"/>
-                <w:sz w:val="24"/>
-                <w:szCs w:val="24"/>
-                <w:lang w:val="es-ES"/>
-              </w:rPr>
-            </w:pPr>
-            <w:r>
-              <w:rPr>
-                <w:rFonts w:ascii="Times New Roman" w:eastAsia="Calibri" w:hAnsi="Times New Roman" w:cs="Times New Roman"/>
-                <w:sz w:val="24"/>
-                <w:szCs w:val="24"/>
-                <w:lang w:val="es-ES"/>
-              </w:rPr>
-              <w:t>Nombre de la técnica</w:t>
-            </w:r>
-          </w:p>
-          <w:p>
-            <w:pPr>
-              <w:pStyle w:val="Prrafodelista"/>
-              <w:numPr>
-                <w:ilvl w:val="0"/>
-                <w:numId w:val="4"/>
-              </w:numPr>
-              <w:pBdr>
-                <w:top w:val="nil"/>
-                <w:left w:val="nil"/>
-                <w:bottom w:val="nil"/>
-                <w:right w:val="nil"/>
-                <w:between w:val="nil"/>
-              </w:pBdr>
-              <w:spacing w:after="100"/>
-              <w:rPr>
-                <w:rFonts w:ascii="Times New Roman" w:eastAsia="Calibri" w:hAnsi="Times New Roman" w:cs="Times New Roman"/>
-                <w:sz w:val="24"/>
-                <w:szCs w:val="24"/>
-                <w:lang w:val="es-ES"/>
-              </w:rPr>
-            </w:pPr>
-            <w:r>
-              <w:rPr>
-                <w:rFonts w:ascii="Times New Roman" w:eastAsia="Calibri" w:hAnsi="Times New Roman" w:cs="Times New Roman"/>
-                <w:sz w:val="24"/>
-                <w:szCs w:val="24"/>
-                <w:lang w:val="es-ES"/>
-              </w:rPr>
-              <w:t>Selección del atributo que desea cambiar</w:t>
-            </w:r>
-          </w:p>
-          <w:p>
-            <w:pPr>
-              <w:pStyle w:val="Prrafodelista"/>
-              <w:numPr>
-                <w:ilvl w:val="0"/>
-                <w:numId w:val="4"/>
-              </w:numPr>
-              <w:pBdr>
-                <w:top w:val="nil"/>
-                <w:left w:val="nil"/>
-                <w:bottom w:val="nil"/>
-                <w:right w:val="nil"/>
-                <w:between w:val="nil"/>
-              </w:pBdr>
-              <w:spacing w:after="100"/>
-              <w:rPr>
-                <w:rFonts w:ascii="Times New Roman" w:eastAsia="Calibri" w:hAnsi="Times New Roman" w:cs="Times New Roman"/>
-                <w:sz w:val="24"/>
-                <w:szCs w:val="24"/>
-                <w:lang w:val="es-ES"/>
-              </w:rPr>
-            </w:pPr>
-            <w:r>
-              <w:rPr>
-                <w:rFonts w:ascii="Times New Roman" w:eastAsia="Calibri" w:hAnsi="Times New Roman" w:cs="Times New Roman"/>
-                <w:sz w:val="24"/>
-                <w:szCs w:val="24"/>
-                <w:lang w:val="es-ES"/>
-              </w:rPr>
-              <w:t>Nueva información para el atributo</w:t>
-            </w:r>
+              </w:rPr>
+            </w:pPr>
           </w:p>
         </w:tc>
       </w:tr>
@@ -6871,9 +6206,35 @@
                 <w:color w:val="000000"/>
                 <w:sz w:val="24"/>
                 <w:szCs w:val="24"/>
-                <w:lang w:val="es-ES"/>
-              </w:rPr>
-              <w:t>Se actualiza el atributo</w:t>
+              </w:rPr>
+              <w:t>La lista</w:t>
+            </w:r>
+            <w:r>
+              <w:rPr>
+                <w:rFonts w:ascii="Times New Roman" w:hAnsi="Times New Roman" w:cs="Times New Roman"/>
+                <w:color w:val="000000"/>
+                <w:sz w:val="24"/>
+                <w:szCs w:val="24"/>
+              </w:rPr>
+              <w:t xml:space="preserve"> queda ordenad</w:t>
+            </w:r>
+            <w:r>
+              <w:rPr>
+                <w:rFonts w:ascii="Times New Roman" w:hAnsi="Times New Roman" w:cs="Times New Roman"/>
+                <w:color w:val="000000"/>
+                <w:sz w:val="24"/>
+                <w:szCs w:val="24"/>
+              </w:rPr>
+              <w:t>a</w:t>
+            </w:r>
+            <w:r>
+              <w:rPr>
+                <w:rFonts w:ascii="Times New Roman" w:hAnsi="Times New Roman" w:cs="Times New Roman"/>
+                <w:color w:val="000000"/>
+                <w:sz w:val="24"/>
+                <w:szCs w:val="24"/>
+              </w:rPr>
+              <w:t xml:space="preserve"> ascendentemente </w:t>
             </w:r>
           </w:p>
         </w:tc>
@@ -6950,7 +6311,6 @@
                 <w:color w:val="000000"/>
                 <w:sz w:val="24"/>
                 <w:szCs w:val="24"/>
-                <w:lang w:val="es-ES"/>
               </w:rPr>
             </w:pPr>
             <w:r>
@@ -6970,9 +6330,18 @@
                 <w:color w:val="000000"/>
                 <w:sz w:val="24"/>
                 <w:szCs w:val="24"/>
-                <w:lang w:val="es-ES"/>
-              </w:rPr>
-              <w:t>13</w:t>
+              </w:rPr>
+              <w:t>1</w:t>
+            </w:r>
+            <w:r>
+              <w:rPr>
+                <w:rFonts w:ascii="Times New Roman" w:hAnsi="Times New Roman" w:cs="Times New Roman"/>
+                <w:b/>
+                <w:color w:val="000000"/>
+                <w:sz w:val="24"/>
+                <w:szCs w:val="24"/>
+              </w:rPr>
+              <w:t>3</w:t>
             </w:r>
             <w:r>
               <w:rPr>
@@ -6991,9 +6360,8 @@
                 <w:color w:val="000000"/>
                 <w:sz w:val="24"/>
                 <w:szCs w:val="24"/>
-                <w:lang w:val="es-ES"/>
-              </w:rPr>
-              <w:t>Ordenar los clanes</w:t>
+              </w:rPr>
+              <w:t>Realizar persistencia</w:t>
             </w:r>
           </w:p>
         </w:tc>
@@ -7069,18 +6437,25 @@
                 <w:color w:val="000000"/>
                 <w:sz w:val="24"/>
                 <w:szCs w:val="24"/>
-                <w:lang w:val="es-ES"/>
-              </w:rPr>
-            </w:pPr>
-            <w:r>
-              <w:rPr>
-                <w:rFonts w:ascii="Times New Roman" w:hAnsi="Times New Roman" w:cs="Times New Roman"/>
-                <w:color w:val="000000"/>
-                <w:sz w:val="24"/>
-                <w:szCs w:val="24"/>
-                <w:lang w:val="es-ES"/>
-              </w:rPr>
-              <w:t>Se ordenan los clanes ascendentemente, según el nombre, mediante uno de los tres métodos de ordenamiento (burbuja, inserción o selección)</w:t>
+              </w:rPr>
+            </w:pPr>
+            <w:r>
+              <w:rPr>
+                <w:rFonts w:ascii="Times New Roman" w:hAnsi="Times New Roman" w:cs="Times New Roman"/>
+                <w:color w:val="000000"/>
+                <w:sz w:val="24"/>
+                <w:szCs w:val="24"/>
+              </w:rPr>
+              <w:t xml:space="preserve">Mediante serialización, el programa </w:t>
+            </w:r>
+            <w:r>
+              <w:rPr>
+                <w:rFonts w:ascii="Times New Roman" w:hAnsi="Times New Roman" w:cs="Times New Roman"/>
+                <w:color w:val="000000"/>
+                <w:sz w:val="24"/>
+                <w:szCs w:val="24"/>
+              </w:rPr>
+              <w:t>hace persistir los últimos datos ingresados al sistema</w:t>
             </w:r>
           </w:p>
         </w:tc>
@@ -7164,7 +6539,6 @@
                 <w:rFonts w:ascii="Times New Roman" w:eastAsia="Calibri" w:hAnsi="Times New Roman" w:cs="Times New Roman"/>
                 <w:sz w:val="24"/>
                 <w:szCs w:val="24"/>
-                <w:lang w:val="es-ES"/>
               </w:rPr>
             </w:pPr>
           </w:p>
@@ -7257,9 +6631,26 @@
                 <w:color w:val="000000"/>
                 <w:sz w:val="24"/>
                 <w:szCs w:val="24"/>
-                <w:lang w:val="es-ES"/>
-              </w:rPr>
-              <w:t xml:space="preserve">El arraylist queda ordenado ascendentemente </w:t>
+              </w:rPr>
+              <w:t>Se hacen persistir</w:t>
+            </w:r>
+            <w:r>
+              <w:rPr>
+                <w:rFonts w:ascii="Times New Roman" w:hAnsi="Times New Roman" w:cs="Times New Roman"/>
+                <w:color w:val="000000"/>
+                <w:sz w:val="24"/>
+                <w:szCs w:val="24"/>
+              </w:rPr>
+              <w:t xml:space="preserve"> </w:t>
+            </w:r>
+            <w:r>
+              <w:rPr>
+                <w:rFonts w:ascii="Times New Roman" w:hAnsi="Times New Roman" w:cs="Times New Roman"/>
+                <w:color w:val="000000"/>
+                <w:sz w:val="24"/>
+                <w:szCs w:val="24"/>
+              </w:rPr>
+              <w:t>los últimos datos y quedan guardados en un archivo .dat</w:t>
             </w:r>
           </w:p>
         </w:tc>
@@ -7336,7 +6727,6 @@
                 <w:color w:val="000000"/>
                 <w:sz w:val="24"/>
                 <w:szCs w:val="24"/>
-                <w:lang w:val="es-ES"/>
               </w:rPr>
             </w:pPr>
             <w:r>
@@ -7356,9 +6746,18 @@
                 <w:color w:val="000000"/>
                 <w:sz w:val="24"/>
                 <w:szCs w:val="24"/>
-                <w:lang w:val="es-ES"/>
-              </w:rPr>
-              <w:t>14</w:t>
+              </w:rPr>
+              <w:t>1</w:t>
+            </w:r>
+            <w:r>
+              <w:rPr>
+                <w:rFonts w:ascii="Times New Roman" w:hAnsi="Times New Roman" w:cs="Times New Roman"/>
+                <w:b/>
+                <w:color w:val="000000"/>
+                <w:sz w:val="24"/>
+                <w:szCs w:val="24"/>
+              </w:rPr>
+              <w:t>4</w:t>
             </w:r>
             <w:r>
               <w:rPr>
@@ -7377,9 +6776,8 @@
                 <w:color w:val="000000"/>
                 <w:sz w:val="24"/>
                 <w:szCs w:val="24"/>
-                <w:lang w:val="es-ES"/>
-              </w:rPr>
-              <w:t>Ordenar los personajes</w:t>
+              </w:rPr>
+              <w:t>Buscar un personaje en el sistema</w:t>
             </w:r>
           </w:p>
         </w:tc>
@@ -7455,18 +6853,16 @@
                 <w:color w:val="000000"/>
                 <w:sz w:val="24"/>
                 <w:szCs w:val="24"/>
-                <w:lang w:val="es-ES"/>
-              </w:rPr>
-            </w:pPr>
-            <w:r>
-              <w:rPr>
-                <w:rFonts w:ascii="Times New Roman" w:hAnsi="Times New Roman" w:cs="Times New Roman"/>
-                <w:color w:val="000000"/>
-                <w:sz w:val="24"/>
-                <w:szCs w:val="24"/>
-                <w:lang w:val="es-ES"/>
-              </w:rPr>
-              <w:t>Se ordenan los personajes ascendentemente, según el nombre, mediante uno de los tres métodos de ordenamiento (burbuja, inserción o selección)</w:t>
+              </w:rPr>
+            </w:pPr>
+            <w:r>
+              <w:rPr>
+                <w:rFonts w:ascii="Times New Roman" w:hAnsi="Times New Roman" w:cs="Times New Roman"/>
+                <w:color w:val="000000"/>
+                <w:sz w:val="24"/>
+                <w:szCs w:val="24"/>
+              </w:rPr>
+              <w:t>El usuario debe ingresar el nombre del personaje que desee encontrar y el clan al que este pertenezca, el programa muestra en pantalla el personaje buscado o un error si este no esta guardado en el sistema</w:t>
             </w:r>
           </w:p>
         </w:tc>
@@ -7538,6 +6934,10 @@
           <w:p>
             <w:pPr>
               <w:pStyle w:val="Prrafodelista"/>
+              <w:numPr>
+                <w:ilvl w:val="0"/>
+                <w:numId w:val="4"/>
+              </w:numPr>
               <w:pBdr>
                 <w:top w:val="nil"/>
                 <w:left w:val="nil"/>
@@ -7550,9 +6950,46 @@
                 <w:rFonts w:ascii="Times New Roman" w:eastAsia="Calibri" w:hAnsi="Times New Roman" w:cs="Times New Roman"/>
                 <w:sz w:val="24"/>
                 <w:szCs w:val="24"/>
-                <w:lang w:val="es-ES"/>
-              </w:rPr>
-            </w:pPr>
+              </w:rPr>
+            </w:pPr>
+            <w:r>
+              <w:rPr>
+                <w:rFonts w:ascii="Times New Roman" w:eastAsia="Calibri" w:hAnsi="Times New Roman" w:cs="Times New Roman"/>
+                <w:sz w:val="24"/>
+                <w:szCs w:val="24"/>
+              </w:rPr>
+              <w:t>Nombre del clan</w:t>
+            </w:r>
+          </w:p>
+          <w:p>
+            <w:pPr>
+              <w:pStyle w:val="Prrafodelista"/>
+              <w:numPr>
+                <w:ilvl w:val="0"/>
+                <w:numId w:val="4"/>
+              </w:numPr>
+              <w:pBdr>
+                <w:top w:val="nil"/>
+                <w:left w:val="nil"/>
+                <w:bottom w:val="nil"/>
+                <w:right w:val="nil"/>
+                <w:between w:val="nil"/>
+              </w:pBdr>
+              <w:spacing w:after="100"/>
+              <w:rPr>
+                <w:rFonts w:ascii="Times New Roman" w:eastAsia="Calibri" w:hAnsi="Times New Roman" w:cs="Times New Roman"/>
+                <w:sz w:val="24"/>
+                <w:szCs w:val="24"/>
+              </w:rPr>
+            </w:pPr>
+            <w:r>
+              <w:rPr>
+                <w:rFonts w:ascii="Times New Roman" w:eastAsia="Calibri" w:hAnsi="Times New Roman" w:cs="Times New Roman"/>
+                <w:sz w:val="24"/>
+                <w:szCs w:val="24"/>
+              </w:rPr>
+              <w:t>Nombre del personaje</w:t>
+            </w:r>
           </w:p>
         </w:tc>
       </w:tr>
@@ -7643,853 +7080,11 @@
                 <w:color w:val="000000"/>
                 <w:sz w:val="24"/>
                 <w:szCs w:val="24"/>
-                <w:lang w:val="es-ES"/>
-              </w:rPr>
-              <w:t xml:space="preserve">La lista queda ordenada ascendentemente </w:t>
-            </w:r>
-          </w:p>
-        </w:tc>
-      </w:tr>
-      <w:tr>
-        <w:trPr>
-          <w:jc w:val="center"/>
-        </w:trPr>
-        <w:tc>
-          <w:tcPr>
-            <w:tcW w:w="1762" w:type="dxa"/>
-            <w:tcBorders>
-              <w:top w:val="single" w:sz="4" w:space="0" w:color="000000"/>
-              <w:left w:val="single" w:sz="4" w:space="0" w:color="000000"/>
-              <w:bottom w:val="single" w:sz="4" w:space="0" w:color="000000"/>
-              <w:right w:val="single" w:sz="4" w:space="0" w:color="000000"/>
-            </w:tcBorders>
-            <w:shd w:val="clear" w:color="auto" w:fill="F3F3F3"/>
-            <w:vAlign w:val="center"/>
-          </w:tcPr>
-          <w:p>
-            <w:pPr>
-              <w:pBdr>
-                <w:top w:val="nil"/>
-                <w:left w:val="nil"/>
-                <w:bottom w:val="nil"/>
-                <w:right w:val="nil"/>
-                <w:between w:val="nil"/>
-              </w:pBdr>
-              <w:spacing w:after="100"/>
-              <w:rPr>
-                <w:rFonts w:ascii="Times New Roman" w:hAnsi="Times New Roman" w:cs="Times New Roman"/>
-                <w:b/>
-                <w:color w:val="000000"/>
-                <w:sz w:val="24"/>
-                <w:szCs w:val="24"/>
-              </w:rPr>
-            </w:pPr>
-            <w:r>
-              <w:rPr>
-                <w:rFonts w:ascii="Times New Roman" w:hAnsi="Times New Roman" w:cs="Times New Roman"/>
-                <w:b/>
-                <w:color w:val="000000"/>
-                <w:sz w:val="24"/>
-                <w:szCs w:val="24"/>
-              </w:rPr>
-              <w:t>Nombre</w:t>
-            </w:r>
-          </w:p>
-        </w:tc>
-        <w:tc>
-          <w:tcPr>
-            <w:tcW w:w="8085" w:type="dxa"/>
-            <w:tcBorders>
-              <w:top w:val="single" w:sz="4" w:space="0" w:color="000000"/>
-              <w:left w:val="single" w:sz="4" w:space="0" w:color="000000"/>
-              <w:bottom w:val="single" w:sz="4" w:space="0" w:color="000000"/>
-              <w:right w:val="single" w:sz="4" w:space="0" w:color="000000"/>
-            </w:tcBorders>
-          </w:tcPr>
-          <w:p>
-            <w:pPr>
-              <w:pBdr>
-                <w:top w:val="nil"/>
-                <w:left w:val="nil"/>
-                <w:bottom w:val="nil"/>
-                <w:right w:val="nil"/>
-                <w:between w:val="nil"/>
-              </w:pBdr>
-              <w:spacing w:after="100"/>
-              <w:rPr>
-                <w:rFonts w:ascii="Times New Roman" w:hAnsi="Times New Roman" w:cs="Times New Roman"/>
-                <w:b/>
-                <w:color w:val="000000"/>
-                <w:sz w:val="24"/>
-                <w:szCs w:val="24"/>
-                <w:lang w:val="es-ES"/>
-              </w:rPr>
-            </w:pPr>
-            <w:r>
-              <w:rPr>
-                <w:rFonts w:ascii="Times New Roman" w:hAnsi="Times New Roman" w:cs="Times New Roman"/>
-                <w:b/>
-                <w:color w:val="000000"/>
-                <w:sz w:val="24"/>
-                <w:szCs w:val="24"/>
-              </w:rPr>
-              <w:t xml:space="preserve">R.F. </w:t>
-            </w:r>
-            <w:r>
-              <w:rPr>
-                <w:rFonts w:ascii="Times New Roman" w:hAnsi="Times New Roman" w:cs="Times New Roman"/>
-                <w:b/>
-                <w:color w:val="000000"/>
-                <w:sz w:val="24"/>
-                <w:szCs w:val="24"/>
-                <w:lang w:val="es-ES"/>
-              </w:rPr>
-              <w:t>1</w:t>
-            </w:r>
-            <w:r>
-              <w:rPr>
-                <w:rFonts w:ascii="Times New Roman" w:hAnsi="Times New Roman" w:cs="Times New Roman"/>
-                <w:b/>
-                <w:color w:val="000000"/>
-                <w:sz w:val="24"/>
-                <w:szCs w:val="24"/>
-                <w:lang w:val="es-ES"/>
-              </w:rPr>
-              <w:t>5</w:t>
-            </w:r>
-            <w:r>
-              <w:rPr>
-                <w:rFonts w:ascii="Times New Roman" w:hAnsi="Times New Roman" w:cs="Times New Roman"/>
-                <w:b/>
-                <w:color w:val="000000"/>
-                <w:sz w:val="24"/>
-                <w:szCs w:val="24"/>
-              </w:rPr>
-              <w:t xml:space="preserve">. </w:t>
-            </w:r>
-            <w:r>
-              <w:rPr>
-                <w:rFonts w:ascii="Times New Roman" w:hAnsi="Times New Roman" w:cs="Times New Roman"/>
-                <w:b/>
-                <w:color w:val="000000"/>
-                <w:sz w:val="24"/>
-                <w:szCs w:val="24"/>
-                <w:lang w:val="es-ES"/>
-              </w:rPr>
-              <w:t>Ordenar las tecnicas</w:t>
-            </w:r>
-          </w:p>
-        </w:tc>
-      </w:tr>
-      <w:tr>
-        <w:trPr>
-          <w:jc w:val="center"/>
-        </w:trPr>
-        <w:tc>
-          <w:tcPr>
-            <w:tcW w:w="1762" w:type="dxa"/>
-            <w:tcBorders>
-              <w:top w:val="single" w:sz="4" w:space="0" w:color="000000"/>
-              <w:left w:val="single" w:sz="4" w:space="0" w:color="000000"/>
-              <w:bottom w:val="single" w:sz="4" w:space="0" w:color="000000"/>
-              <w:right w:val="single" w:sz="4" w:space="0" w:color="000000"/>
-            </w:tcBorders>
-            <w:shd w:val="clear" w:color="auto" w:fill="F3F3F3"/>
-            <w:vAlign w:val="center"/>
-          </w:tcPr>
-          <w:p>
-            <w:pPr>
-              <w:pBdr>
-                <w:top w:val="nil"/>
-                <w:left w:val="nil"/>
-                <w:bottom w:val="nil"/>
-                <w:right w:val="nil"/>
-                <w:between w:val="nil"/>
-              </w:pBdr>
-              <w:spacing w:after="100"/>
-              <w:rPr>
-                <w:rFonts w:ascii="Times New Roman" w:hAnsi="Times New Roman" w:cs="Times New Roman"/>
-                <w:b/>
-                <w:color w:val="000000"/>
-                <w:sz w:val="24"/>
-                <w:szCs w:val="24"/>
-              </w:rPr>
-            </w:pPr>
-            <w:r>
-              <w:rPr>
-                <w:rFonts w:ascii="Times New Roman" w:hAnsi="Times New Roman" w:cs="Times New Roman"/>
-                <w:b/>
-                <w:color w:val="000000"/>
-                <w:sz w:val="24"/>
-                <w:szCs w:val="24"/>
-              </w:rPr>
-              <w:t>Resumen</w:t>
-            </w:r>
-          </w:p>
-        </w:tc>
-        <w:tc>
-          <w:tcPr>
-            <w:tcW w:w="8085" w:type="dxa"/>
-            <w:tcBorders>
-              <w:top w:val="single" w:sz="4" w:space="0" w:color="000000"/>
-              <w:left w:val="single" w:sz="4" w:space="0" w:color="000000"/>
-              <w:bottom w:val="single" w:sz="4" w:space="0" w:color="000000"/>
-              <w:right w:val="single" w:sz="4" w:space="0" w:color="000000"/>
-            </w:tcBorders>
-          </w:tcPr>
-          <w:p>
-            <w:pPr>
-              <w:pBdr>
-                <w:top w:val="nil"/>
-                <w:left w:val="nil"/>
-                <w:bottom w:val="nil"/>
-                <w:right w:val="nil"/>
-                <w:between w:val="nil"/>
-              </w:pBdr>
-              <w:spacing w:after="100"/>
-              <w:rPr>
-                <w:rFonts w:ascii="Times New Roman" w:hAnsi="Times New Roman" w:cs="Times New Roman"/>
-                <w:color w:val="000000"/>
-                <w:sz w:val="24"/>
-                <w:szCs w:val="24"/>
-                <w:lang w:val="es-ES"/>
-              </w:rPr>
-            </w:pPr>
-            <w:r>
-              <w:rPr>
-                <w:rFonts w:ascii="Times New Roman" w:hAnsi="Times New Roman" w:cs="Times New Roman"/>
-                <w:color w:val="000000"/>
-                <w:sz w:val="24"/>
-                <w:szCs w:val="24"/>
-                <w:lang w:val="es-ES"/>
-              </w:rPr>
-              <w:t>Se ordenan las técnicas ascendentemente, según el factor, mediante uno de los tres métodos de ordenamiento (burbuja, inserción o selección)</w:t>
-            </w:r>
-          </w:p>
-        </w:tc>
-      </w:tr>
-      <w:tr>
-        <w:trPr>
-          <w:trHeight w:val="300"/>
-          <w:jc w:val="center"/>
-        </w:trPr>
-        <w:tc>
-          <w:tcPr>
-            <w:tcW w:w="9847" w:type="dxa"/>
-            <w:gridSpan w:val="2"/>
-            <w:tcBorders>
-              <w:top w:val="single" w:sz="4" w:space="0" w:color="000000"/>
-              <w:left w:val="single" w:sz="4" w:space="0" w:color="000000"/>
-              <w:bottom w:val="single" w:sz="4" w:space="0" w:color="000000"/>
-              <w:right w:val="single" w:sz="4" w:space="0" w:color="000000"/>
-            </w:tcBorders>
-            <w:shd w:val="clear" w:color="auto" w:fill="737373"/>
-            <w:vAlign w:val="center"/>
-          </w:tcPr>
-          <w:p>
-            <w:pPr>
-              <w:pBdr>
-                <w:top w:val="nil"/>
-                <w:left w:val="nil"/>
-                <w:bottom w:val="nil"/>
-                <w:right w:val="nil"/>
-                <w:between w:val="nil"/>
-              </w:pBdr>
-              <w:spacing w:after="100"/>
-              <w:rPr>
-                <w:rFonts w:ascii="Times New Roman" w:hAnsi="Times New Roman" w:cs="Times New Roman"/>
-                <w:b/>
-                <w:color w:val="FFFFFF"/>
-                <w:sz w:val="24"/>
-                <w:szCs w:val="24"/>
-              </w:rPr>
-            </w:pPr>
-            <w:r>
-              <w:rPr>
-                <w:rFonts w:ascii="Times New Roman" w:hAnsi="Times New Roman" w:cs="Times New Roman"/>
-                <w:b/>
-                <w:color w:val="FFFFFF"/>
-                <w:sz w:val="24"/>
-                <w:szCs w:val="24"/>
-              </w:rPr>
-              <w:t>Entradas</w:t>
-            </w:r>
-          </w:p>
-        </w:tc>
-      </w:tr>
-      <w:tr>
-        <w:trPr>
-          <w:jc w:val="center"/>
-        </w:trPr>
-        <w:tc>
-          <w:tcPr>
-            <w:tcW w:w="9847" w:type="dxa"/>
-            <w:gridSpan w:val="2"/>
-            <w:tcBorders>
-              <w:top w:val="single" w:sz="4" w:space="0" w:color="000000"/>
-              <w:left w:val="single" w:sz="4" w:space="0" w:color="000000"/>
-              <w:bottom w:val="single" w:sz="4" w:space="0" w:color="000000"/>
-              <w:right w:val="single" w:sz="4" w:space="0" w:color="000000"/>
-            </w:tcBorders>
-          </w:tcPr>
-          <w:p>
-            <w:pPr>
-              <w:pStyle w:val="Prrafodelista"/>
-              <w:pBdr>
-                <w:top w:val="nil"/>
-                <w:left w:val="nil"/>
-                <w:bottom w:val="nil"/>
-                <w:right w:val="nil"/>
-                <w:between w:val="nil"/>
-              </w:pBdr>
-              <w:spacing w:after="100"/>
-              <w:rPr>
-                <w:rFonts w:ascii="Times New Roman" w:eastAsia="Calibri" w:hAnsi="Times New Roman" w:cs="Times New Roman"/>
-                <w:sz w:val="24"/>
-                <w:szCs w:val="24"/>
-                <w:lang w:val="es-ES"/>
-              </w:rPr>
-            </w:pPr>
-          </w:p>
-        </w:tc>
-      </w:tr>
-      <w:tr>
-        <w:trPr>
-          <w:trHeight w:val="300"/>
-          <w:jc w:val="center"/>
-        </w:trPr>
-        <w:tc>
-          <w:tcPr>
-            <w:tcW w:w="9847" w:type="dxa"/>
-            <w:gridSpan w:val="2"/>
-            <w:tcBorders>
-              <w:top w:val="single" w:sz="4" w:space="0" w:color="000000"/>
-              <w:left w:val="single" w:sz="4" w:space="0" w:color="000000"/>
-              <w:bottom w:val="single" w:sz="4" w:space="0" w:color="000000"/>
-              <w:right w:val="single" w:sz="4" w:space="0" w:color="000000"/>
-            </w:tcBorders>
-            <w:shd w:val="clear" w:color="auto" w:fill="737373"/>
-            <w:vAlign w:val="center"/>
-          </w:tcPr>
-          <w:p>
-            <w:pPr>
-              <w:pBdr>
-                <w:top w:val="nil"/>
-                <w:left w:val="nil"/>
-                <w:bottom w:val="nil"/>
-                <w:right w:val="nil"/>
-                <w:between w:val="nil"/>
-              </w:pBdr>
-              <w:spacing w:after="100"/>
-              <w:rPr>
-                <w:rFonts w:ascii="Times New Roman" w:hAnsi="Times New Roman" w:cs="Times New Roman"/>
-                <w:b/>
-                <w:color w:val="FFFFFF"/>
-                <w:sz w:val="24"/>
-                <w:szCs w:val="24"/>
-              </w:rPr>
-            </w:pPr>
-            <w:r>
-              <w:rPr>
-                <w:rFonts w:ascii="Times New Roman" w:hAnsi="Times New Roman" w:cs="Times New Roman"/>
-                <w:b/>
-                <w:color w:val="FFFFFF"/>
-                <w:sz w:val="24"/>
-                <w:szCs w:val="24"/>
-              </w:rPr>
-              <w:t>Resultados</w:t>
-            </w:r>
-          </w:p>
-        </w:tc>
-      </w:tr>
-      <w:tr>
-        <w:trPr>
-          <w:jc w:val="center"/>
-        </w:trPr>
-        <w:tc>
-          <w:tcPr>
-            <w:tcW w:w="9847" w:type="dxa"/>
-            <w:gridSpan w:val="2"/>
-            <w:tcBorders>
-              <w:top w:val="single" w:sz="4" w:space="0" w:color="000000"/>
-              <w:left w:val="single" w:sz="4" w:space="0" w:color="000000"/>
-              <w:bottom w:val="single" w:sz="4" w:space="0" w:color="000000"/>
-              <w:right w:val="single" w:sz="4" w:space="0" w:color="000000"/>
-            </w:tcBorders>
-          </w:tcPr>
-          <w:p>
-            <w:pPr>
-              <w:pBdr>
-                <w:top w:val="nil"/>
-                <w:left w:val="nil"/>
-                <w:bottom w:val="nil"/>
-                <w:right w:val="nil"/>
-                <w:between w:val="nil"/>
-              </w:pBdr>
-              <w:spacing w:after="100"/>
-              <w:rPr>
-                <w:rFonts w:ascii="Times New Roman" w:hAnsi="Times New Roman" w:cs="Times New Roman"/>
-                <w:color w:val="000000"/>
-                <w:sz w:val="24"/>
-                <w:szCs w:val="24"/>
-              </w:rPr>
-            </w:pPr>
-            <w:r>
-              <w:rPr>
-                <w:rFonts w:ascii="Times New Roman" w:hAnsi="Times New Roman" w:cs="Times New Roman"/>
-                <w:color w:val="000000"/>
-                <w:sz w:val="24"/>
-                <w:szCs w:val="24"/>
-                <w:lang w:val="es-ES"/>
-              </w:rPr>
-              <w:t>La lista</w:t>
-            </w:r>
-            <w:r>
-              <w:rPr>
-                <w:rFonts w:ascii="Times New Roman" w:hAnsi="Times New Roman" w:cs="Times New Roman"/>
-                <w:color w:val="000000"/>
-                <w:sz w:val="24"/>
-                <w:szCs w:val="24"/>
-                <w:lang w:val="es-ES"/>
-              </w:rPr>
-              <w:t xml:space="preserve"> queda ordenad</w:t>
-            </w:r>
-            <w:r>
-              <w:rPr>
-                <w:rFonts w:ascii="Times New Roman" w:hAnsi="Times New Roman" w:cs="Times New Roman"/>
-                <w:color w:val="000000"/>
-                <w:sz w:val="24"/>
-                <w:szCs w:val="24"/>
-                <w:lang w:val="es-ES"/>
-              </w:rPr>
-              <w:t>a</w:t>
-            </w:r>
-            <w:r>
-              <w:rPr>
-                <w:rFonts w:ascii="Times New Roman" w:hAnsi="Times New Roman" w:cs="Times New Roman"/>
-                <w:color w:val="000000"/>
-                <w:sz w:val="24"/>
-                <w:szCs w:val="24"/>
-                <w:lang w:val="es-ES"/>
-              </w:rPr>
-              <w:t xml:space="preserve"> ascendentemente </w:t>
-            </w:r>
-          </w:p>
-        </w:tc>
-      </w:tr>
-      <w:tr>
-        <w:trPr>
-          <w:jc w:val="center"/>
-        </w:trPr>
-        <w:tc>
-          <w:tcPr>
-            <w:tcW w:w="1762" w:type="dxa"/>
-            <w:tcBorders>
-              <w:top w:val="single" w:sz="4" w:space="0" w:color="000000"/>
-              <w:left w:val="single" w:sz="4" w:space="0" w:color="000000"/>
-              <w:bottom w:val="single" w:sz="4" w:space="0" w:color="000000"/>
-              <w:right w:val="single" w:sz="4" w:space="0" w:color="000000"/>
-            </w:tcBorders>
-            <w:shd w:val="clear" w:color="auto" w:fill="F3F3F3"/>
-            <w:vAlign w:val="center"/>
-          </w:tcPr>
-          <w:p>
-            <w:pPr>
-              <w:pBdr>
-                <w:top w:val="nil"/>
-                <w:left w:val="nil"/>
-                <w:bottom w:val="nil"/>
-                <w:right w:val="nil"/>
-                <w:between w:val="nil"/>
-              </w:pBdr>
-              <w:spacing w:after="100"/>
-              <w:rPr>
-                <w:rFonts w:ascii="Times New Roman" w:hAnsi="Times New Roman" w:cs="Times New Roman"/>
-                <w:b/>
-                <w:color w:val="000000"/>
-                <w:sz w:val="24"/>
-                <w:szCs w:val="24"/>
-              </w:rPr>
-            </w:pPr>
-            <w:r>
-              <w:rPr>
-                <w:rFonts w:ascii="Times New Roman" w:hAnsi="Times New Roman" w:cs="Times New Roman"/>
-                <w:b/>
-                <w:color w:val="000000"/>
-                <w:sz w:val="24"/>
-                <w:szCs w:val="24"/>
-              </w:rPr>
-              <w:t>Nombre</w:t>
-            </w:r>
-          </w:p>
-        </w:tc>
-        <w:tc>
-          <w:tcPr>
-            <w:tcW w:w="8085" w:type="dxa"/>
-            <w:tcBorders>
-              <w:top w:val="single" w:sz="4" w:space="0" w:color="000000"/>
-              <w:left w:val="single" w:sz="4" w:space="0" w:color="000000"/>
-              <w:bottom w:val="single" w:sz="4" w:space="0" w:color="000000"/>
-              <w:right w:val="single" w:sz="4" w:space="0" w:color="000000"/>
-            </w:tcBorders>
-          </w:tcPr>
-          <w:p>
-            <w:pPr>
-              <w:pBdr>
-                <w:top w:val="nil"/>
-                <w:left w:val="nil"/>
-                <w:bottom w:val="nil"/>
-                <w:right w:val="nil"/>
-                <w:between w:val="nil"/>
-              </w:pBdr>
-              <w:spacing w:after="100"/>
-              <w:rPr>
-                <w:rFonts w:ascii="Times New Roman" w:hAnsi="Times New Roman" w:cs="Times New Roman"/>
-                <w:b/>
-                <w:color w:val="000000"/>
-                <w:sz w:val="24"/>
-                <w:szCs w:val="24"/>
-                <w:lang w:val="es-ES"/>
-              </w:rPr>
-            </w:pPr>
-            <w:r>
-              <w:rPr>
-                <w:rFonts w:ascii="Times New Roman" w:hAnsi="Times New Roman" w:cs="Times New Roman"/>
-                <w:b/>
-                <w:color w:val="000000"/>
-                <w:sz w:val="24"/>
-                <w:szCs w:val="24"/>
-              </w:rPr>
-              <w:t xml:space="preserve">R.F. </w:t>
-            </w:r>
-            <w:r>
-              <w:rPr>
-                <w:rFonts w:ascii="Times New Roman" w:hAnsi="Times New Roman" w:cs="Times New Roman"/>
-                <w:b/>
-                <w:color w:val="000000"/>
-                <w:sz w:val="24"/>
-                <w:szCs w:val="24"/>
-                <w:lang w:val="es-ES"/>
-              </w:rPr>
-              <w:t>16</w:t>
-            </w:r>
-            <w:r>
-              <w:rPr>
-                <w:rFonts w:ascii="Times New Roman" w:hAnsi="Times New Roman" w:cs="Times New Roman"/>
-                <w:b/>
-                <w:color w:val="000000"/>
-                <w:sz w:val="24"/>
-                <w:szCs w:val="24"/>
-              </w:rPr>
-              <w:t xml:space="preserve">. </w:t>
-            </w:r>
-            <w:r>
-              <w:rPr>
-                <w:rFonts w:ascii="Times New Roman" w:hAnsi="Times New Roman" w:cs="Times New Roman"/>
-                <w:b/>
-                <w:color w:val="000000"/>
-                <w:sz w:val="24"/>
-                <w:szCs w:val="24"/>
-                <w:lang w:val="es-ES"/>
-              </w:rPr>
-              <w:t>Realizar persistencia</w:t>
-            </w:r>
-          </w:p>
-        </w:tc>
-      </w:tr>
-      <w:tr>
-        <w:trPr>
-          <w:jc w:val="center"/>
-        </w:trPr>
-        <w:tc>
-          <w:tcPr>
-            <w:tcW w:w="1762" w:type="dxa"/>
-            <w:tcBorders>
-              <w:top w:val="single" w:sz="4" w:space="0" w:color="000000"/>
-              <w:left w:val="single" w:sz="4" w:space="0" w:color="000000"/>
-              <w:bottom w:val="single" w:sz="4" w:space="0" w:color="000000"/>
-              <w:right w:val="single" w:sz="4" w:space="0" w:color="000000"/>
-            </w:tcBorders>
-            <w:shd w:val="clear" w:color="auto" w:fill="F3F3F3"/>
-            <w:vAlign w:val="center"/>
-          </w:tcPr>
-          <w:p>
-            <w:pPr>
-              <w:pBdr>
-                <w:top w:val="nil"/>
-                <w:left w:val="nil"/>
-                <w:bottom w:val="nil"/>
-                <w:right w:val="nil"/>
-                <w:between w:val="nil"/>
-              </w:pBdr>
-              <w:spacing w:after="100"/>
-              <w:rPr>
-                <w:rFonts w:ascii="Times New Roman" w:hAnsi="Times New Roman" w:cs="Times New Roman"/>
-                <w:b/>
-                <w:color w:val="000000"/>
-                <w:sz w:val="24"/>
-                <w:szCs w:val="24"/>
-              </w:rPr>
-            </w:pPr>
-            <w:r>
-              <w:rPr>
-                <w:rFonts w:ascii="Times New Roman" w:hAnsi="Times New Roman" w:cs="Times New Roman"/>
-                <w:b/>
-                <w:color w:val="000000"/>
-                <w:sz w:val="24"/>
-                <w:szCs w:val="24"/>
-              </w:rPr>
-              <w:t>Resumen</w:t>
-            </w:r>
-          </w:p>
-        </w:tc>
-        <w:tc>
-          <w:tcPr>
-            <w:tcW w:w="8085" w:type="dxa"/>
-            <w:tcBorders>
-              <w:top w:val="single" w:sz="4" w:space="0" w:color="000000"/>
-              <w:left w:val="single" w:sz="4" w:space="0" w:color="000000"/>
-              <w:bottom w:val="single" w:sz="4" w:space="0" w:color="000000"/>
-              <w:right w:val="single" w:sz="4" w:space="0" w:color="000000"/>
-            </w:tcBorders>
-          </w:tcPr>
-          <w:p>
-            <w:pPr>
-              <w:pBdr>
-                <w:top w:val="nil"/>
-                <w:left w:val="nil"/>
-                <w:bottom w:val="nil"/>
-                <w:right w:val="nil"/>
-                <w:between w:val="nil"/>
-              </w:pBdr>
-              <w:spacing w:after="100"/>
-              <w:rPr>
-                <w:rFonts w:ascii="Times New Roman" w:hAnsi="Times New Roman" w:cs="Times New Roman"/>
-                <w:color w:val="000000"/>
-                <w:sz w:val="24"/>
-                <w:szCs w:val="24"/>
-                <w:lang w:val="es-ES"/>
-              </w:rPr>
-            </w:pPr>
-            <w:r>
-              <w:rPr>
-                <w:rFonts w:ascii="Times New Roman" w:hAnsi="Times New Roman" w:cs="Times New Roman"/>
-                <w:color w:val="000000"/>
-                <w:sz w:val="24"/>
-                <w:szCs w:val="24"/>
-                <w:lang w:val="es-ES"/>
-              </w:rPr>
-              <w:t xml:space="preserve">Mediante serialización, el programa </w:t>
-            </w:r>
-            <w:r>
-              <w:rPr>
-                <w:rFonts w:ascii="Times New Roman" w:hAnsi="Times New Roman" w:cs="Times New Roman"/>
-                <w:color w:val="000000"/>
-                <w:sz w:val="24"/>
-                <w:szCs w:val="24"/>
-                <w:lang w:val="es-ES"/>
-              </w:rPr>
-              <w:t>hace persistir los últimos datos ingresados al sistema</w:t>
-            </w:r>
-          </w:p>
-        </w:tc>
-      </w:tr>
-      <w:tr>
-        <w:trPr>
-          <w:trHeight w:val="300"/>
-          <w:jc w:val="center"/>
-        </w:trPr>
-        <w:tc>
-          <w:tcPr>
-            <w:tcW w:w="9847" w:type="dxa"/>
-            <w:gridSpan w:val="2"/>
-            <w:tcBorders>
-              <w:top w:val="single" w:sz="4" w:space="0" w:color="000000"/>
-              <w:left w:val="single" w:sz="4" w:space="0" w:color="000000"/>
-              <w:bottom w:val="single" w:sz="4" w:space="0" w:color="000000"/>
-              <w:right w:val="single" w:sz="4" w:space="0" w:color="000000"/>
-            </w:tcBorders>
-            <w:shd w:val="clear" w:color="auto" w:fill="737373"/>
-            <w:vAlign w:val="center"/>
-          </w:tcPr>
-          <w:p>
-            <w:pPr>
-              <w:pBdr>
-                <w:top w:val="nil"/>
-                <w:left w:val="nil"/>
-                <w:bottom w:val="nil"/>
-                <w:right w:val="nil"/>
-                <w:between w:val="nil"/>
-              </w:pBdr>
-              <w:spacing w:after="100"/>
-              <w:rPr>
-                <w:rFonts w:ascii="Times New Roman" w:hAnsi="Times New Roman" w:cs="Times New Roman"/>
-                <w:b/>
-                <w:color w:val="FFFFFF"/>
-                <w:sz w:val="24"/>
-                <w:szCs w:val="24"/>
-              </w:rPr>
-            </w:pPr>
-            <w:r>
-              <w:rPr>
-                <w:rFonts w:ascii="Times New Roman" w:hAnsi="Times New Roman" w:cs="Times New Roman"/>
-                <w:b/>
-                <w:color w:val="FFFFFF"/>
-                <w:sz w:val="24"/>
-                <w:szCs w:val="24"/>
-              </w:rPr>
-              <w:t>Entradas</w:t>
-            </w:r>
-          </w:p>
-        </w:tc>
-      </w:tr>
-      <w:tr>
-        <w:trPr>
-          <w:jc w:val="center"/>
-        </w:trPr>
-        <w:tc>
-          <w:tcPr>
-            <w:tcW w:w="9847" w:type="dxa"/>
-            <w:gridSpan w:val="2"/>
-            <w:tcBorders>
-              <w:top w:val="single" w:sz="4" w:space="0" w:color="000000"/>
-              <w:left w:val="single" w:sz="4" w:space="0" w:color="000000"/>
-              <w:bottom w:val="single" w:sz="4" w:space="0" w:color="000000"/>
-              <w:right w:val="single" w:sz="4" w:space="0" w:color="000000"/>
-            </w:tcBorders>
-          </w:tcPr>
-          <w:p>
-            <w:pPr>
-              <w:pStyle w:val="Prrafodelista"/>
-              <w:pBdr>
-                <w:top w:val="nil"/>
-                <w:left w:val="nil"/>
-                <w:bottom w:val="nil"/>
-                <w:right w:val="nil"/>
-                <w:between w:val="nil"/>
-              </w:pBdr>
-              <w:spacing w:after="100"/>
-              <w:rPr>
-                <w:rFonts w:ascii="Times New Roman" w:eastAsia="Calibri" w:hAnsi="Times New Roman" w:cs="Times New Roman"/>
-                <w:sz w:val="24"/>
-                <w:szCs w:val="24"/>
-                <w:lang w:val="es-ES"/>
-              </w:rPr>
-            </w:pPr>
-          </w:p>
-        </w:tc>
-      </w:tr>
-      <w:tr>
-        <w:trPr>
-          <w:trHeight w:val="300"/>
-          <w:jc w:val="center"/>
-        </w:trPr>
-        <w:tc>
-          <w:tcPr>
-            <w:tcW w:w="9847" w:type="dxa"/>
-            <w:gridSpan w:val="2"/>
-            <w:tcBorders>
-              <w:top w:val="single" w:sz="4" w:space="0" w:color="000000"/>
-              <w:left w:val="single" w:sz="4" w:space="0" w:color="000000"/>
-              <w:bottom w:val="single" w:sz="4" w:space="0" w:color="000000"/>
-              <w:right w:val="single" w:sz="4" w:space="0" w:color="000000"/>
-            </w:tcBorders>
-            <w:shd w:val="clear" w:color="auto" w:fill="737373"/>
-            <w:vAlign w:val="center"/>
-          </w:tcPr>
-          <w:p>
-            <w:pPr>
-              <w:pBdr>
-                <w:top w:val="nil"/>
-                <w:left w:val="nil"/>
-                <w:bottom w:val="nil"/>
-                <w:right w:val="nil"/>
-                <w:between w:val="nil"/>
-              </w:pBdr>
-              <w:spacing w:after="100"/>
-              <w:rPr>
-                <w:rFonts w:ascii="Times New Roman" w:hAnsi="Times New Roman" w:cs="Times New Roman"/>
-                <w:b/>
-                <w:color w:val="FFFFFF"/>
-                <w:sz w:val="24"/>
-                <w:szCs w:val="24"/>
-              </w:rPr>
-            </w:pPr>
-            <w:r>
-              <w:rPr>
-                <w:rFonts w:ascii="Times New Roman" w:hAnsi="Times New Roman" w:cs="Times New Roman"/>
-                <w:b/>
-                <w:color w:val="FFFFFF"/>
-                <w:sz w:val="24"/>
-                <w:szCs w:val="24"/>
-              </w:rPr>
-              <w:t>Resultados</w:t>
-            </w:r>
-          </w:p>
-        </w:tc>
-      </w:tr>
-      <w:tr>
-        <w:trPr>
-          <w:jc w:val="center"/>
-        </w:trPr>
-        <w:tc>
-          <w:tcPr>
-            <w:tcW w:w="9847" w:type="dxa"/>
-            <w:gridSpan w:val="2"/>
-            <w:tcBorders>
-              <w:top w:val="single" w:sz="4" w:space="0" w:color="000000"/>
-              <w:left w:val="single" w:sz="4" w:space="0" w:color="000000"/>
-              <w:bottom w:val="single" w:sz="4" w:space="0" w:color="000000"/>
-              <w:right w:val="single" w:sz="4" w:space="0" w:color="000000"/>
-            </w:tcBorders>
-          </w:tcPr>
-          <w:p>
-            <w:pPr>
-              <w:pBdr>
-                <w:top w:val="nil"/>
-                <w:left w:val="nil"/>
-                <w:bottom w:val="nil"/>
-                <w:right w:val="nil"/>
-                <w:between w:val="nil"/>
-              </w:pBdr>
-              <w:spacing w:after="100"/>
-              <w:rPr>
-                <w:rFonts w:ascii="Times New Roman" w:hAnsi="Times New Roman" w:cs="Times New Roman"/>
-                <w:color w:val="000000"/>
-                <w:sz w:val="24"/>
-                <w:szCs w:val="24"/>
-              </w:rPr>
-            </w:pPr>
-            <w:r>
-              <w:rPr>
-                <w:rFonts w:ascii="Times New Roman" w:hAnsi="Times New Roman" w:cs="Times New Roman"/>
-                <w:color w:val="000000"/>
-                <w:sz w:val="24"/>
-                <w:szCs w:val="24"/>
-                <w:lang w:val="es-ES"/>
-              </w:rPr>
-              <w:t>Se hacen persistir</w:t>
-            </w:r>
-            <w:r>
-              <w:rPr>
-                <w:rFonts w:ascii="Times New Roman" w:hAnsi="Times New Roman" w:cs="Times New Roman"/>
-                <w:color w:val="000000"/>
-                <w:sz w:val="24"/>
-                <w:szCs w:val="24"/>
-                <w:lang w:val="es-ES"/>
-              </w:rPr>
-              <w:t xml:space="preserve"> </w:t>
-            </w:r>
-            <w:r>
-              <w:rPr>
-                <w:rFonts w:ascii="Times New Roman" w:hAnsi="Times New Roman" w:cs="Times New Roman"/>
-                <w:color w:val="000000"/>
-                <w:sz w:val="24"/>
-                <w:szCs w:val="24"/>
-                <w:lang w:val="es-ES"/>
-              </w:rPr>
-              <w:t>los últimos datos y quedan guardados en un archivo .dat</w:t>
-            </w:r>
+              </w:rPr>
+              <w:t>Se muestra el personaje buscado</w:t>
+            </w:r>
+            <w:bookmarkStart w:id="0" w:name="_GoBack"/>
+            <w:bookmarkEnd w:id="0"/>
           </w:p>
         </w:tc>
       </w:tr>
@@ -8500,7 +7095,6 @@
           <w:rFonts w:ascii="Times New Roman" w:hAnsi="Times New Roman" w:cs="Times New Roman"/>
           <w:sz w:val="24"/>
           <w:szCs w:val="24"/>
-          <w:lang w:val="es-ES"/>
         </w:rPr>
       </w:pPr>
     </w:p>
@@ -8510,7 +7104,6 @@
           <w:rFonts w:ascii="Times New Roman" w:hAnsi="Times New Roman" w:cs="Times New Roman"/>
           <w:sz w:val="24"/>
           <w:szCs w:val="24"/>
-          <w:lang w:val="es-ES"/>
         </w:rPr>
       </w:pPr>
     </w:p>
@@ -8520,7 +7113,6 @@
           <w:rFonts w:ascii="Times New Roman" w:hAnsi="Times New Roman" w:cs="Times New Roman"/>
           <w:sz w:val="24"/>
           <w:szCs w:val="24"/>
-          <w:lang w:val="es-ES"/>
         </w:rPr>
       </w:pPr>
     </w:p>
@@ -8615,7 +7207,6 @@
                 <w:color w:val="000000"/>
                 <w:sz w:val="24"/>
                 <w:szCs w:val="24"/>
-                <w:lang w:val="es-ES"/>
               </w:rPr>
             </w:pPr>
             <w:r>
@@ -8635,7 +7226,6 @@
                 <w:color w:val="000000"/>
                 <w:sz w:val="24"/>
                 <w:szCs w:val="24"/>
-                <w:lang w:val="es-ES"/>
               </w:rPr>
               <w:t>N.</w:t>
             </w:r>
@@ -8656,7 +7246,6 @@
                 <w:color w:val="000000"/>
                 <w:sz w:val="24"/>
                 <w:szCs w:val="24"/>
-                <w:lang w:val="es-ES"/>
               </w:rPr>
               <w:t>1</w:t>
             </w:r>
@@ -8677,7 +7266,6 @@
                 <w:color w:val="000000"/>
                 <w:sz w:val="24"/>
                 <w:szCs w:val="24"/>
-                <w:lang w:val="es-ES"/>
               </w:rPr>
               <w:t>Repetición del nombre de los clanes</w:t>
             </w:r>
@@ -8755,16 +7343,14 @@
                 <w:color w:val="000000"/>
                 <w:sz w:val="24"/>
                 <w:szCs w:val="24"/>
-                <w:lang w:val="es-ES"/>
-              </w:rPr>
-            </w:pPr>
-            <w:r>
-              <w:rPr>
-                <w:rFonts w:ascii="Times New Roman" w:hAnsi="Times New Roman" w:cs="Times New Roman"/>
-                <w:color w:val="000000"/>
-                <w:sz w:val="24"/>
-                <w:szCs w:val="24"/>
-                <w:lang w:val="es-ES"/>
+              </w:rPr>
+            </w:pPr>
+            <w:r>
+              <w:rPr>
+                <w:rFonts w:ascii="Times New Roman" w:hAnsi="Times New Roman" w:cs="Times New Roman"/>
+                <w:color w:val="000000"/>
+                <w:sz w:val="24"/>
+                <w:szCs w:val="24"/>
               </w:rPr>
               <w:t>El nombre de los clanes no puede estar repetido (no debe haber más de un clan con el mismo nombre)</w:t>
             </w:r>
@@ -8844,7 +7430,6 @@
                 <w:color w:val="000000"/>
                 <w:sz w:val="24"/>
                 <w:szCs w:val="24"/>
-                <w:lang w:val="es-ES"/>
               </w:rPr>
             </w:pPr>
             <w:r>
@@ -8855,7 +7440,6 @@
                 <w:color w:val="000000"/>
                 <w:sz w:val="24"/>
                 <w:szCs w:val="24"/>
-                <w:lang w:val="es-ES"/>
               </w:rPr>
               <w:t xml:space="preserve">R.N.F. </w:t>
             </w:r>
@@ -8867,7 +7451,6 @@
                 <w:color w:val="000000"/>
                 <w:sz w:val="24"/>
                 <w:szCs w:val="24"/>
-                <w:lang w:val="es-ES"/>
               </w:rPr>
               <w:t>2</w:t>
             </w:r>
@@ -8879,7 +7462,6 @@
                 <w:color w:val="000000"/>
                 <w:sz w:val="24"/>
                 <w:szCs w:val="24"/>
-                <w:lang w:val="es-ES"/>
               </w:rPr>
               <w:t xml:space="preserve">. Repetición del nombre de los </w:t>
             </w:r>
@@ -8891,7 +7473,6 @@
                 <w:color w:val="000000"/>
                 <w:sz w:val="24"/>
                 <w:szCs w:val="24"/>
-                <w:lang w:val="es-ES"/>
               </w:rPr>
               <w:t>personajes</w:t>
             </w:r>
@@ -8969,58 +7550,16 @@
                 <w:color w:val="000000"/>
                 <w:sz w:val="24"/>
                 <w:szCs w:val="24"/>
-                <w:lang w:val="es-ES"/>
-              </w:rPr>
-            </w:pPr>
-            <w:r>
-              <w:rPr>
-                <w:rFonts w:ascii="Times New Roman" w:hAnsi="Times New Roman" w:cs="Times New Roman"/>
-                <w:color w:val="000000"/>
-                <w:sz w:val="24"/>
-                <w:szCs w:val="24"/>
-                <w:lang w:val="es-ES"/>
-              </w:rPr>
-              <w:t xml:space="preserve">El nombre de los </w:t>
-            </w:r>
-            <w:r>
-              <w:rPr>
-                <w:rFonts w:ascii="Times New Roman" w:hAnsi="Times New Roman" w:cs="Times New Roman"/>
-                <w:color w:val="000000"/>
-                <w:sz w:val="24"/>
-                <w:szCs w:val="24"/>
-                <w:lang w:val="es-ES"/>
-              </w:rPr>
-              <w:t>personajes</w:t>
-            </w:r>
-            <w:r>
-              <w:rPr>
-                <w:rFonts w:ascii="Times New Roman" w:hAnsi="Times New Roman" w:cs="Times New Roman"/>
-                <w:color w:val="000000"/>
-                <w:sz w:val="24"/>
-                <w:szCs w:val="24"/>
-                <w:lang w:val="es-ES"/>
-              </w:rPr>
-              <w:t xml:space="preserve"> no puede estar repetido (no debe haber más de un </w:t>
-            </w:r>
-            <w:r>
-              <w:rPr>
-                <w:rFonts w:ascii="Times New Roman" w:hAnsi="Times New Roman" w:cs="Times New Roman"/>
-                <w:color w:val="000000"/>
-                <w:sz w:val="24"/>
-                <w:szCs w:val="24"/>
-                <w:lang w:val="es-ES"/>
-              </w:rPr>
-              <w:t>personaje</w:t>
-            </w:r>
-            <w:r>
-              <w:rPr>
-                <w:rFonts w:ascii="Times New Roman" w:hAnsi="Times New Roman" w:cs="Times New Roman"/>
-                <w:color w:val="000000"/>
-                <w:sz w:val="24"/>
-                <w:szCs w:val="24"/>
-                <w:lang w:val="es-ES"/>
-              </w:rPr>
-              <w:t xml:space="preserve"> con el mismo nombre)</w:t>
+              </w:rPr>
+            </w:pPr>
+            <w:r>
+              <w:rPr>
+                <w:rFonts w:ascii="Times New Roman" w:hAnsi="Times New Roman" w:cs="Times New Roman"/>
+                <w:color w:val="000000"/>
+                <w:sz w:val="24"/>
+                <w:szCs w:val="24"/>
+              </w:rPr>
+              <w:t>El nombre de los personajes no puede estar repetido (no debe haber más de un personaje con el mismo nombre)</w:t>
             </w:r>
           </w:p>
         </w:tc>
@@ -9098,7 +7637,6 @@
                 <w:color w:val="000000"/>
                 <w:sz w:val="24"/>
                 <w:szCs w:val="24"/>
-                <w:lang w:val="es-ES"/>
               </w:rPr>
             </w:pPr>
             <w:r>
@@ -9109,7 +7647,6 @@
                 <w:color w:val="000000"/>
                 <w:sz w:val="24"/>
                 <w:szCs w:val="24"/>
-                <w:lang w:val="es-ES"/>
               </w:rPr>
               <w:t xml:space="preserve">R.N.F. </w:t>
             </w:r>
@@ -9121,7 +7658,6 @@
                 <w:color w:val="000000"/>
                 <w:sz w:val="24"/>
                 <w:szCs w:val="24"/>
-                <w:lang w:val="es-ES"/>
               </w:rPr>
               <w:t>3</w:t>
             </w:r>
@@ -9133,7 +7669,6 @@
                 <w:color w:val="000000"/>
                 <w:sz w:val="24"/>
                 <w:szCs w:val="24"/>
-                <w:lang w:val="es-ES"/>
               </w:rPr>
               <w:t>. Repetición del nombre de l</w:t>
             </w:r>
@@ -9145,7 +7680,6 @@
                 <w:color w:val="000000"/>
                 <w:sz w:val="24"/>
                 <w:szCs w:val="24"/>
-                <w:lang w:val="es-ES"/>
               </w:rPr>
               <w:t>as técnicas</w:t>
             </w:r>
@@ -9223,78 +7757,16 @@
                 <w:color w:val="000000"/>
                 <w:sz w:val="24"/>
                 <w:szCs w:val="24"/>
-                <w:lang w:val="es-ES"/>
-              </w:rPr>
-            </w:pPr>
-            <w:r>
-              <w:rPr>
-                <w:rFonts w:ascii="Times New Roman" w:hAnsi="Times New Roman" w:cs="Times New Roman"/>
-                <w:color w:val="000000"/>
-                <w:sz w:val="24"/>
-                <w:szCs w:val="24"/>
-                <w:lang w:val="es-ES"/>
-              </w:rPr>
-              <w:t>El nombre de l</w:t>
-            </w:r>
-            <w:r>
-              <w:rPr>
-                <w:rFonts w:ascii="Times New Roman" w:hAnsi="Times New Roman" w:cs="Times New Roman"/>
-                <w:color w:val="000000"/>
-                <w:sz w:val="24"/>
-                <w:szCs w:val="24"/>
-                <w:lang w:val="es-ES"/>
-              </w:rPr>
-              <w:t>as técnicas</w:t>
-            </w:r>
-            <w:r>
-              <w:rPr>
-                <w:rFonts w:ascii="Times New Roman" w:hAnsi="Times New Roman" w:cs="Times New Roman"/>
-                <w:color w:val="000000"/>
-                <w:sz w:val="24"/>
-                <w:szCs w:val="24"/>
-                <w:lang w:val="es-ES"/>
-              </w:rPr>
-              <w:t xml:space="preserve"> no puede estar repetido (no debe haber más de un</w:t>
-            </w:r>
-            <w:r>
-              <w:rPr>
-                <w:rFonts w:ascii="Times New Roman" w:hAnsi="Times New Roman" w:cs="Times New Roman"/>
-                <w:color w:val="000000"/>
-                <w:sz w:val="24"/>
-                <w:szCs w:val="24"/>
-                <w:lang w:val="es-ES"/>
-              </w:rPr>
-              <w:t>a</w:t>
-            </w:r>
-            <w:r>
-              <w:rPr>
-                <w:rFonts w:ascii="Times New Roman" w:hAnsi="Times New Roman" w:cs="Times New Roman"/>
-                <w:color w:val="000000"/>
-                <w:sz w:val="24"/>
-                <w:szCs w:val="24"/>
-                <w:lang w:val="es-ES"/>
-              </w:rPr>
-              <w:t xml:space="preserve"> </w:t>
-            </w:r>
-            <w:r>
-              <w:rPr>
-                <w:rFonts w:ascii="Times New Roman" w:hAnsi="Times New Roman" w:cs="Times New Roman"/>
-                <w:color w:val="000000"/>
-                <w:sz w:val="24"/>
-                <w:szCs w:val="24"/>
-                <w:lang w:val="es-ES"/>
-              </w:rPr>
-              <w:t>técnica</w:t>
-            </w:r>
-            <w:r>
-              <w:rPr>
-                <w:rFonts w:ascii="Times New Roman" w:hAnsi="Times New Roman" w:cs="Times New Roman"/>
-                <w:color w:val="000000"/>
-                <w:sz w:val="24"/>
-                <w:szCs w:val="24"/>
-                <w:lang w:val="es-ES"/>
-              </w:rPr>
-              <w:t xml:space="preserve"> con el mismo nombre)</w:t>
+              </w:rPr>
+            </w:pPr>
+            <w:r>
+              <w:rPr>
+                <w:rFonts w:ascii="Times New Roman" w:hAnsi="Times New Roman" w:cs="Times New Roman"/>
+                <w:color w:val="000000"/>
+                <w:sz w:val="24"/>
+                <w:szCs w:val="24"/>
+              </w:rPr>
+              <w:t>El nombre de las técnicas no puede estar repetido (no debe haber más de una técnica con el mismo nombre)</w:t>
             </w:r>
           </w:p>
         </w:tc>
@@ -9371,52 +7843,17 @@
                 <w:color w:val="000000"/>
                 <w:sz w:val="24"/>
                 <w:szCs w:val="24"/>
-                <w:lang w:val="es-ES"/>
-              </w:rPr>
-            </w:pPr>
-            <w:r>
-              <w:rPr>
-                <w:rFonts w:ascii="Times New Roman" w:hAnsi="Times New Roman" w:cs="Times New Roman"/>
-                <w:b/>
-                <w:color w:val="000000"/>
-                <w:sz w:val="24"/>
-                <w:szCs w:val="24"/>
-                <w:lang w:val="es-ES"/>
-              </w:rPr>
-              <w:t xml:space="preserve">R.N.F. </w:t>
-            </w:r>
-            <w:r>
-              <w:rPr>
-                <w:rFonts w:ascii="Times New Roman" w:hAnsi="Times New Roman" w:cs="Times New Roman"/>
-                <w:b/>
-                <w:color w:val="000000"/>
-                <w:sz w:val="24"/>
-                <w:szCs w:val="24"/>
-                <w:lang w:val="es-ES"/>
-              </w:rPr>
-              <w:t>4</w:t>
-            </w:r>
-            <w:r>
-              <w:rPr>
-                <w:rFonts w:ascii="Times New Roman" w:hAnsi="Times New Roman" w:cs="Times New Roman"/>
-                <w:b/>
-                <w:color w:val="000000"/>
-                <w:sz w:val="24"/>
-                <w:szCs w:val="24"/>
-                <w:lang w:val="es-ES"/>
-              </w:rPr>
-              <w:t xml:space="preserve">. </w:t>
-            </w:r>
-            <w:r>
-              <w:rPr>
-                <w:rFonts w:ascii="Times New Roman" w:hAnsi="Times New Roman" w:cs="Times New Roman"/>
-                <w:b/>
-                <w:color w:val="000000"/>
-                <w:sz w:val="24"/>
-                <w:szCs w:val="24"/>
-                <w:lang w:val="es-ES"/>
-              </w:rPr>
-              <w:t>Uso de una lista doblemente enlazada en los personajes</w:t>
+              </w:rPr>
+            </w:pPr>
+            <w:r>
+              <w:rPr>
+                <w:rFonts w:ascii="Times New Roman" w:hAnsi="Times New Roman" w:cs="Times New Roman"/>
+                <w:b/>
+                <w:color w:val="000000"/>
+                <w:sz w:val="24"/>
+                <w:szCs w:val="24"/>
+              </w:rPr>
+              <w:t>R.N.F. 4. Uso de una lista doblemente enlazada en los personajes</w:t>
             </w:r>
           </w:p>
         </w:tc>
@@ -9492,16 +7929,14 @@
                 <w:color w:val="000000"/>
                 <w:sz w:val="24"/>
                 <w:szCs w:val="24"/>
-                <w:lang w:val="es-ES"/>
-              </w:rPr>
-            </w:pPr>
-            <w:r>
-              <w:rPr>
-                <w:rFonts w:ascii="Times New Roman" w:hAnsi="Times New Roman" w:cs="Times New Roman"/>
-                <w:color w:val="000000"/>
-                <w:sz w:val="24"/>
-                <w:szCs w:val="24"/>
-                <w:lang w:val="es-ES"/>
+              </w:rPr>
+            </w:pPr>
+            <w:r>
+              <w:rPr>
+                <w:rFonts w:ascii="Times New Roman" w:hAnsi="Times New Roman" w:cs="Times New Roman"/>
+                <w:color w:val="000000"/>
+                <w:sz w:val="24"/>
+                <w:szCs w:val="24"/>
               </w:rPr>
               <w:t>Los personajes deben ser agregados a una clase que sea una lista doblemente enlazada</w:t>
             </w:r>
@@ -9581,7 +8016,6 @@
                 <w:color w:val="000000"/>
                 <w:sz w:val="24"/>
                 <w:szCs w:val="24"/>
-                <w:lang w:val="es-ES"/>
               </w:rPr>
             </w:pPr>
             <w:r>
@@ -9592,7 +8026,6 @@
                 <w:color w:val="000000"/>
                 <w:sz w:val="24"/>
                 <w:szCs w:val="24"/>
-                <w:lang w:val="es-ES"/>
               </w:rPr>
               <w:t xml:space="preserve">R.N.F. </w:t>
             </w:r>
@@ -9604,12 +8037,9 @@
                 <w:color w:val="000000"/>
                 <w:sz w:val="24"/>
                 <w:szCs w:val="24"/>
-                <w:lang w:val="es-ES"/>
               </w:rPr>
               <w:t>5</w:t>
             </w:r>
-            <w:bookmarkStart w:id="0" w:name="_GoBack"/>
-            <w:bookmarkEnd w:id="0"/>
             <w:r>
               <w:rPr>
                 <w:rFonts w:ascii="Times New Roman" w:hAnsi="Times New Roman" w:cs="Times New Roman"/>
@@ -9618,21 +8048,8 @@
                 <w:color w:val="000000"/>
                 <w:sz w:val="24"/>
                 <w:szCs w:val="24"/>
-                <w:lang w:val="es-ES"/>
-              </w:rPr>
-              <w:t xml:space="preserve">. </w:t>
-            </w:r>
-            <w:r>
-              <w:rPr>
-                <w:rFonts w:ascii="Times New Roman" w:hAnsi="Times New Roman" w:cs="Times New Roman"/>
-                <w:b/>
-                <w:bCs/>
-                <w:color w:val="000000"/>
-                <w:sz w:val="24"/>
-                <w:szCs w:val="24"/>
-                <w:lang w:val="es-ES"/>
-              </w:rPr>
-              <w:t>Uso de una lista enlazada simple en las técnicas</w:t>
+              </w:rPr>
+              <w:t>. Uso de una lista enlazada simple en las técnicas</w:t>
             </w:r>
           </w:p>
         </w:tc>
@@ -9679,6 +8096,7 @@
                 <w:sz w:val="24"/>
                 <w:szCs w:val="24"/>
               </w:rPr>
+              <w:lastRenderedPageBreak/>
               <w:t>Resumen</w:t>
             </w:r>
           </w:p>
@@ -9708,16 +8126,14 @@
                 <w:color w:val="000000"/>
                 <w:sz w:val="24"/>
                 <w:szCs w:val="24"/>
-                <w:lang w:val="es-ES"/>
-              </w:rPr>
-            </w:pPr>
-            <w:r>
-              <w:rPr>
-                <w:rFonts w:ascii="Times New Roman" w:hAnsi="Times New Roman" w:cs="Times New Roman"/>
-                <w:color w:val="000000"/>
-                <w:sz w:val="24"/>
-                <w:szCs w:val="24"/>
-                <w:lang w:val="es-ES"/>
+              </w:rPr>
+            </w:pPr>
+            <w:r>
+              <w:rPr>
+                <w:rFonts w:ascii="Times New Roman" w:hAnsi="Times New Roman" w:cs="Times New Roman"/>
+                <w:color w:val="000000"/>
+                <w:sz w:val="24"/>
+                <w:szCs w:val="24"/>
               </w:rPr>
               <w:t>Las técnicas deben ser agregadas a una clase que sea una lista enlazada simple</w:t>
             </w:r>
@@ -9731,7 +8147,6 @@
           <w:rFonts w:ascii="Times New Roman" w:hAnsi="Times New Roman" w:cs="Times New Roman"/>
           <w:sz w:val="24"/>
           <w:szCs w:val="24"/>
-          <w:lang w:val="es-ES"/>
         </w:rPr>
       </w:pPr>
     </w:p>
@@ -10397,7 +8812,7 @@
         <w:rFonts w:ascii="Arial" w:eastAsia="Arial" w:hAnsi="Arial" w:cs="Arial"/>
         <w:sz w:val="22"/>
         <w:szCs w:val="22"/>
-        <w:lang w:eastAsia="es-ES" w:bidi="ar-SA"/>
+        <w:lang w:val="es-ES" w:eastAsia="es-ES" w:bidi="ar-SA"/>
       </w:rPr>
     </w:rPrDefault>
     <w:pPrDefault>

</xml_diff>